<commit_message>
Updates to presentation and final summary
</commit_message>
<xml_diff>
--- a/final summary.docx
+++ b/final summary.docx
@@ -234,7 +234,7 @@
           <w:lang w:val="en-US"/>
         </w:rPr>
       </w:pPr>
-      <w:bookmarkStart w:id="0" w:name="_Toc168925157"/>
+      <w:bookmarkStart w:id="0" w:name="_Toc176244362"/>
       <w:r>
         <w:rPr>
           <w:lang w:val="en-US"/>
@@ -273,19 +273,10 @@
           <w:pPr>
             <w:pStyle w:val="TOCHeading"/>
             <w:spacing w:line="360" w:lineRule="auto"/>
-          </w:pPr>
-        </w:p>
-        <w:p>
-          <w:pPr>
-            <w:pStyle w:val="TOC1"/>
-            <w:tabs>
-              <w:tab w:val="right" w:leader="dot" w:pos="9016"/>
-            </w:tabs>
-            <w:spacing w:line="360" w:lineRule="auto"/>
             <w:rPr>
               <w:rFonts w:eastAsiaTheme="minorEastAsia"/>
               <w:noProof/>
-              <w:lang w:eastAsia="en-IL"/>
+              <w:lang w:val="en-IL" w:eastAsia="en-IL"/>
             </w:rPr>
           </w:pPr>
           <w:r>
@@ -297,62 +288,13 @@
           <w:r>
             <w:fldChar w:fldCharType="separate"/>
           </w:r>
-          <w:hyperlink w:anchor="_Toc168925157" w:history="1">
+          <w:hyperlink w:anchor="_Toc176244362" w:history="1">
             <w:r>
               <w:rPr>
                 <w:rStyle w:val="Hyperlink"/>
                 <w:noProof/>
-                <w:lang w:val="en-US"/>
               </w:rPr>
               <w:t>Table of Contents</w:t>
-            </w:r>
-            <w:r>
-              <w:rPr>
-                <w:noProof/>
-                <w:webHidden/>
-              </w:rPr>
-              <w:tab/>
-            </w:r>
-            <w:r>
-              <w:rPr>
-                <w:noProof/>
-                <w:webHidden/>
-              </w:rPr>
-              <w:fldChar w:fldCharType="begin"/>
-            </w:r>
-            <w:r>
-              <w:rPr>
-                <w:noProof/>
-                <w:webHidden/>
-              </w:rPr>
-              <w:instrText xml:space="preserve"> PAGEREF _Toc168925157 \h </w:instrText>
-            </w:r>
-            <w:r>
-              <w:rPr>
-                <w:noProof/>
-                <w:webHidden/>
-              </w:rPr>
-            </w:r>
-            <w:r>
-              <w:rPr>
-                <w:noProof/>
-                <w:webHidden/>
-              </w:rPr>
-              <w:fldChar w:fldCharType="separate"/>
-            </w:r>
-            <w:r>
-              <w:rPr>
-                <w:noProof/>
-                <w:webHidden/>
-              </w:rPr>
-              <w:t>2</w:t>
-            </w:r>
-            <w:r>
-              <w:rPr>
-                <w:noProof/>
-                <w:webHidden/>
-              </w:rPr>
-              <w:fldChar w:fldCharType="end"/>
             </w:r>
           </w:hyperlink>
         </w:p>
@@ -362,14 +304,13 @@
             <w:tabs>
               <w:tab w:val="right" w:leader="dot" w:pos="9016"/>
             </w:tabs>
-            <w:spacing w:line="360" w:lineRule="auto"/>
             <w:rPr>
               <w:rFonts w:eastAsiaTheme="minorEastAsia"/>
               <w:noProof/>
-              <w:lang w:eastAsia="en-IL"/>
+              <w:lang w:val="en-IL" w:eastAsia="en-IL"/>
             </w:rPr>
           </w:pPr>
-          <w:hyperlink w:anchor="_Toc168925158" w:history="1">
+          <w:hyperlink w:anchor="_Toc176244363" w:history="1">
             <w:r>
               <w:rPr>
                 <w:rStyle w:val="Hyperlink"/>
@@ -397,7 +338,7 @@
                 <w:noProof/>
                 <w:webHidden/>
               </w:rPr>
-              <w:instrText xml:space="preserve"> PAGEREF _Toc168925158 \h </w:instrText>
+              <w:instrText xml:space="preserve"> PAGEREF _Toc176244363 \h </w:instrText>
             </w:r>
             <w:r>
               <w:rPr>
@@ -434,14 +375,13 @@
             <w:tabs>
               <w:tab w:val="right" w:leader="dot" w:pos="9016"/>
             </w:tabs>
-            <w:spacing w:line="360" w:lineRule="auto"/>
             <w:rPr>
               <w:rFonts w:eastAsiaTheme="minorEastAsia"/>
               <w:noProof/>
-              <w:lang w:eastAsia="en-IL"/>
+              <w:lang w:val="en-IL" w:eastAsia="en-IL"/>
             </w:rPr>
           </w:pPr>
-          <w:hyperlink w:anchor="_Toc168925159" w:history="1">
+          <w:hyperlink w:anchor="_Toc176244364" w:history="1">
             <w:r>
               <w:rPr>
                 <w:rStyle w:val="Hyperlink"/>
@@ -468,7 +408,7 @@
                 <w:noProof/>
                 <w:webHidden/>
               </w:rPr>
-              <w:instrText xml:space="preserve"> PAGEREF _Toc168925159 \h </w:instrText>
+              <w:instrText xml:space="preserve"> PAGEREF _Toc176244364 \h </w:instrText>
             </w:r>
             <w:r>
               <w:rPr>
@@ -505,14 +445,13 @@
             <w:tabs>
               <w:tab w:val="right" w:leader="dot" w:pos="9016"/>
             </w:tabs>
-            <w:spacing w:line="360" w:lineRule="auto"/>
             <w:rPr>
               <w:rFonts w:eastAsiaTheme="minorEastAsia"/>
               <w:noProof/>
-              <w:lang w:eastAsia="en-IL"/>
+              <w:lang w:val="en-IL" w:eastAsia="en-IL"/>
             </w:rPr>
           </w:pPr>
-          <w:hyperlink w:anchor="_Toc168925160" w:history="1">
+          <w:hyperlink w:anchor="_Toc176244365" w:history="1">
             <w:r>
               <w:rPr>
                 <w:rStyle w:val="Hyperlink"/>
@@ -540,7 +479,7 @@
                 <w:noProof/>
                 <w:webHidden/>
               </w:rPr>
-              <w:instrText xml:space="preserve"> PAGEREF _Toc168925160 \h </w:instrText>
+              <w:instrText xml:space="preserve"> PAGEREF _Toc176244365 \h </w:instrText>
             </w:r>
             <w:r>
               <w:rPr>
@@ -577,14 +516,13 @@
             <w:tabs>
               <w:tab w:val="right" w:leader="dot" w:pos="9016"/>
             </w:tabs>
-            <w:spacing w:line="360" w:lineRule="auto"/>
             <w:rPr>
               <w:rFonts w:eastAsiaTheme="minorEastAsia"/>
               <w:noProof/>
-              <w:lang w:eastAsia="en-IL"/>
+              <w:lang w:val="en-IL" w:eastAsia="en-IL"/>
             </w:rPr>
           </w:pPr>
-          <w:hyperlink w:anchor="_Toc168925161" w:history="1">
+          <w:hyperlink w:anchor="_Toc176244366" w:history="1">
             <w:r>
               <w:rPr>
                 <w:rStyle w:val="Hyperlink"/>
@@ -612,7 +550,7 @@
                 <w:noProof/>
                 <w:webHidden/>
               </w:rPr>
-              <w:instrText xml:space="preserve"> PAGEREF _Toc168925161 \h </w:instrText>
+              <w:instrText xml:space="preserve"> PAGEREF _Toc176244366 \h </w:instrText>
             </w:r>
             <w:r>
               <w:rPr>
@@ -649,14 +587,13 @@
             <w:tabs>
               <w:tab w:val="right" w:leader="dot" w:pos="9016"/>
             </w:tabs>
-            <w:spacing w:line="360" w:lineRule="auto"/>
             <w:rPr>
               <w:rFonts w:eastAsiaTheme="minorEastAsia"/>
               <w:noProof/>
-              <w:lang w:eastAsia="en-IL"/>
+              <w:lang w:val="en-IL" w:eastAsia="en-IL"/>
             </w:rPr>
           </w:pPr>
-          <w:hyperlink w:anchor="_Toc168925162" w:history="1">
+          <w:hyperlink w:anchor="_Toc176244367" w:history="1">
             <w:r>
               <w:rPr>
                 <w:rStyle w:val="Hyperlink"/>
@@ -684,7 +621,7 @@
                 <w:noProof/>
                 <w:webHidden/>
               </w:rPr>
-              <w:instrText xml:space="preserve"> PAGEREF _Toc168925162 \h </w:instrText>
+              <w:instrText xml:space="preserve"> PAGEREF _Toc176244367 \h </w:instrText>
             </w:r>
             <w:r>
               <w:rPr>
@@ -721,14 +658,13 @@
             <w:tabs>
               <w:tab w:val="right" w:leader="dot" w:pos="9016"/>
             </w:tabs>
-            <w:spacing w:line="360" w:lineRule="auto"/>
             <w:rPr>
               <w:rFonts w:eastAsiaTheme="minorEastAsia"/>
               <w:noProof/>
-              <w:lang w:eastAsia="en-IL"/>
+              <w:lang w:val="en-IL" w:eastAsia="en-IL"/>
             </w:rPr>
           </w:pPr>
-          <w:hyperlink w:anchor="_Toc168925163" w:history="1">
+          <w:hyperlink w:anchor="_Toc176244368" w:history="1">
             <w:r>
               <w:rPr>
                 <w:rStyle w:val="Hyperlink"/>
@@ -756,7 +692,7 @@
                 <w:noProof/>
                 <w:webHidden/>
               </w:rPr>
-              <w:instrText xml:space="preserve"> PAGEREF _Toc168925163 \h </w:instrText>
+              <w:instrText xml:space="preserve"> PAGEREF _Toc176244368 \h </w:instrText>
             </w:r>
             <w:r>
               <w:rPr>
@@ -793,14 +729,13 @@
             <w:tabs>
               <w:tab w:val="right" w:leader="dot" w:pos="9016"/>
             </w:tabs>
-            <w:spacing w:line="360" w:lineRule="auto"/>
             <w:rPr>
               <w:rFonts w:eastAsiaTheme="minorEastAsia"/>
               <w:noProof/>
-              <w:lang w:eastAsia="en-IL"/>
+              <w:lang w:val="en-IL" w:eastAsia="en-IL"/>
             </w:rPr>
           </w:pPr>
-          <w:hyperlink w:anchor="_Toc168925164" w:history="1">
+          <w:hyperlink w:anchor="_Toc176244369" w:history="1">
             <w:r>
               <w:rPr>
                 <w:rStyle w:val="Hyperlink"/>
@@ -828,7 +763,7 @@
                 <w:noProof/>
                 <w:webHidden/>
               </w:rPr>
-              <w:instrText xml:space="preserve"> PAGEREF _Toc168925164 \h </w:instrText>
+              <w:instrText xml:space="preserve"> PAGEREF _Toc176244369 \h </w:instrText>
             </w:r>
             <w:r>
               <w:rPr>
@@ -865,21 +800,20 @@
             <w:tabs>
               <w:tab w:val="right" w:leader="dot" w:pos="9016"/>
             </w:tabs>
-            <w:spacing w:line="360" w:lineRule="auto"/>
             <w:rPr>
               <w:rFonts w:eastAsiaTheme="minorEastAsia"/>
               <w:noProof/>
-              <w:lang w:eastAsia="en-IL"/>
+              <w:lang w:val="en-IL" w:eastAsia="en-IL"/>
             </w:rPr>
           </w:pPr>
-          <w:hyperlink w:anchor="_Toc168925165" w:history="1">
+          <w:hyperlink w:anchor="_Toc176244370" w:history="1">
             <w:r>
               <w:rPr>
                 <w:rStyle w:val="Hyperlink"/>
                 <w:noProof/>
                 <w:lang w:val="en-US"/>
               </w:rPr>
-              <w:t>Solution Description</w:t>
+              <w:t>Data Preprocessing</w:t>
             </w:r>
             <w:r>
               <w:rPr>
@@ -900,7 +834,7 @@
                 <w:noProof/>
                 <w:webHidden/>
               </w:rPr>
-              <w:instrText xml:space="preserve"> PAGEREF _Toc168925165 \h </w:instrText>
+              <w:instrText xml:space="preserve"> PAGEREF _Toc176244370 \h </w:instrText>
             </w:r>
             <w:r>
               <w:rPr>
@@ -937,14 +871,13 @@
             <w:tabs>
               <w:tab w:val="right" w:leader="dot" w:pos="9016"/>
             </w:tabs>
-            <w:spacing w:line="360" w:lineRule="auto"/>
             <w:rPr>
               <w:rFonts w:eastAsiaTheme="minorEastAsia"/>
               <w:noProof/>
-              <w:lang w:eastAsia="en-IL"/>
+              <w:lang w:val="en-IL" w:eastAsia="en-IL"/>
             </w:rPr>
           </w:pPr>
-          <w:hyperlink w:anchor="_Toc168925166" w:history="1">
+          <w:hyperlink w:anchor="_Toc176244371" w:history="1">
             <w:r>
               <w:rPr>
                 <w:rStyle w:val="Hyperlink"/>
@@ -972,7 +905,7 @@
                 <w:noProof/>
                 <w:webHidden/>
               </w:rPr>
-              <w:instrText xml:space="preserve"> PAGEREF _Toc168925166 \h </w:instrText>
+              <w:instrText xml:space="preserve"> PAGEREF _Toc176244371 \h </w:instrText>
             </w:r>
             <w:r>
               <w:rPr>
@@ -1009,73 +942,65 @@
             <w:tabs>
               <w:tab w:val="right" w:leader="dot" w:pos="9016"/>
             </w:tabs>
-            <w:spacing w:line="360" w:lineRule="auto"/>
             <w:rPr>
-              <w:rStyle w:val="Hyperlink"/>
-              <w:lang w:val="en-US"/>
+              <w:rFonts w:eastAsiaTheme="minorEastAsia"/>
+              <w:noProof/>
+              <w:lang w:val="en-IL" w:eastAsia="en-IL"/>
             </w:rPr>
           </w:pPr>
-          <w:hyperlink w:anchor="_Toc168925167" w:history="1">
+          <w:hyperlink w:anchor="_Toc176244372" w:history="1">
             <w:r>
               <w:rPr>
                 <w:rStyle w:val="Hyperlink"/>
                 <w:noProof/>
-                <w:lang w:val="en-US"/>
-              </w:rPr>
-              <w:t>Stage Two: Planning Feature Extraction</w:t>
-            </w:r>
-            <w:r>
-              <w:rPr>
-                <w:rStyle w:val="Hyperlink"/>
-                <w:webHidden/>
-                <w:lang w:val="en-US"/>
+              </w:rPr>
+              <w:t>Stage Two: Feature Extraction</w:t>
+            </w:r>
+            <w:r>
+              <w:rPr>
+                <w:noProof/>
+                <w:webHidden/>
               </w:rPr>
               <w:tab/>
             </w:r>
             <w:r>
               <w:rPr>
-                <w:rStyle w:val="Hyperlink"/>
-                <w:webHidden/>
-                <w:lang w:val="en-US"/>
+                <w:noProof/>
+                <w:webHidden/>
               </w:rPr>
               <w:fldChar w:fldCharType="begin"/>
             </w:r>
             <w:r>
               <w:rPr>
-                <w:rStyle w:val="Hyperlink"/>
-                <w:webHidden/>
-                <w:lang w:val="en-US"/>
-              </w:rPr>
-              <w:instrText xml:space="preserve"> PAGEREF _Toc168925167 \h </w:instrText>
-            </w:r>
-            <w:r>
-              <w:rPr>
-                <w:rStyle w:val="Hyperlink"/>
-                <w:webHidden/>
-                <w:lang w:val="en-US"/>
-              </w:rPr>
-            </w:r>
-            <w:r>
-              <w:rPr>
-                <w:rStyle w:val="Hyperlink"/>
-                <w:webHidden/>
-                <w:lang w:val="en-US"/>
+                <w:noProof/>
+                <w:webHidden/>
+              </w:rPr>
+              <w:instrText xml:space="preserve"> PAGEREF _Toc176244372 \h </w:instrText>
+            </w:r>
+            <w:r>
+              <w:rPr>
+                <w:noProof/>
+                <w:webHidden/>
+              </w:rPr>
+            </w:r>
+            <w:r>
+              <w:rPr>
+                <w:noProof/>
+                <w:webHidden/>
               </w:rPr>
               <w:fldChar w:fldCharType="separate"/>
             </w:r>
             <w:r>
               <w:rPr>
-                <w:rStyle w:val="Hyperlink"/>
-                <w:webHidden/>
-                <w:lang w:val="en-US"/>
+                <w:noProof/>
+                <w:webHidden/>
               </w:rPr>
               <w:t>11</w:t>
             </w:r>
             <w:r>
               <w:rPr>
-                <w:rStyle w:val="Hyperlink"/>
-                <w:webHidden/>
-                <w:lang w:val="en-US"/>
+                <w:noProof/>
+                <w:webHidden/>
               </w:rPr>
               <w:fldChar w:fldCharType="end"/>
             </w:r>
@@ -1087,13 +1012,13 @@
             <w:tabs>
               <w:tab w:val="right" w:leader="dot" w:pos="9016"/>
             </w:tabs>
-            <w:spacing w:line="360" w:lineRule="auto"/>
             <w:rPr>
-              <w:rStyle w:val="Hyperlink"/>
-              <w:lang w:val="en-US"/>
+              <w:rFonts w:eastAsiaTheme="minorEastAsia"/>
+              <w:noProof/>
+              <w:lang w:val="en-IL" w:eastAsia="en-IL"/>
             </w:rPr>
           </w:pPr>
-          <w:hyperlink w:anchor="_Toc168925168" w:history="1">
+          <w:hyperlink w:anchor="_Toc176244373" w:history="1">
             <w:r>
               <w:rPr>
                 <w:rStyle w:val="Hyperlink"/>
@@ -1104,56 +1029,49 @@
             </w:r>
             <w:r>
               <w:rPr>
-                <w:rStyle w:val="Hyperlink"/>
-                <w:webHidden/>
-                <w:lang w:val="en-US"/>
+                <w:noProof/>
+                <w:webHidden/>
               </w:rPr>
               <w:tab/>
             </w:r>
             <w:r>
               <w:rPr>
-                <w:rStyle w:val="Hyperlink"/>
-                <w:webHidden/>
-                <w:lang w:val="en-US"/>
+                <w:noProof/>
+                <w:webHidden/>
               </w:rPr>
               <w:fldChar w:fldCharType="begin"/>
             </w:r>
             <w:r>
               <w:rPr>
-                <w:rStyle w:val="Hyperlink"/>
-                <w:webHidden/>
-                <w:lang w:val="en-US"/>
-              </w:rPr>
-              <w:instrText xml:space="preserve"> PAGEREF _Toc168925168 \h </w:instrText>
-            </w:r>
-            <w:r>
-              <w:rPr>
-                <w:rStyle w:val="Hyperlink"/>
-                <w:webHidden/>
-                <w:lang w:val="en-US"/>
-              </w:rPr>
-            </w:r>
-            <w:r>
-              <w:rPr>
-                <w:rStyle w:val="Hyperlink"/>
-                <w:webHidden/>
-                <w:lang w:val="en-US"/>
+                <w:noProof/>
+                <w:webHidden/>
+              </w:rPr>
+              <w:instrText xml:space="preserve"> PAGEREF _Toc176244373 \h </w:instrText>
+            </w:r>
+            <w:r>
+              <w:rPr>
+                <w:noProof/>
+                <w:webHidden/>
+              </w:rPr>
+            </w:r>
+            <w:r>
+              <w:rPr>
+                <w:noProof/>
+                <w:webHidden/>
               </w:rPr>
               <w:fldChar w:fldCharType="separate"/>
             </w:r>
             <w:r>
               <w:rPr>
-                <w:rStyle w:val="Hyperlink"/>
-                <w:webHidden/>
-                <w:lang w:val="en-US"/>
-              </w:rPr>
-              <w:t>12</w:t>
-            </w:r>
-            <w:r>
-              <w:rPr>
-                <w:rStyle w:val="Hyperlink"/>
-                <w:webHidden/>
-                <w:lang w:val="en-US"/>
+                <w:noProof/>
+                <w:webHidden/>
+              </w:rPr>
+              <w:t>13</w:t>
+            </w:r>
+            <w:r>
+              <w:rPr>
+                <w:noProof/>
+                <w:webHidden/>
               </w:rPr>
               <w:fldChar w:fldCharType="end"/>
             </w:r>
@@ -1165,74 +1083,137 @@
             <w:tabs>
               <w:tab w:val="right" w:leader="dot" w:pos="9016"/>
             </w:tabs>
-            <w:spacing w:line="360" w:lineRule="auto"/>
             <w:rPr>
               <w:rFonts w:eastAsiaTheme="minorEastAsia"/>
               <w:noProof/>
-              <w:lang w:eastAsia="en-IL"/>
+              <w:lang w:val="en-IL" w:eastAsia="en-IL"/>
             </w:rPr>
           </w:pPr>
-          <w:hyperlink w:anchor="_Toc168925169" w:history="1">
+          <w:hyperlink w:anchor="_Toc176244374" w:history="1">
             <w:r>
               <w:rPr>
                 <w:rStyle w:val="Hyperlink"/>
                 <w:noProof/>
                 <w:lang w:val="en-US"/>
               </w:rPr>
-              <w:t>Stage Four: Feature Engineering</w:t>
-            </w:r>
+              <w:t>Stage Four: Handling Categorical features</w:t>
+            </w:r>
+            <w:r>
+              <w:rPr>
+                <w:noProof/>
+                <w:webHidden/>
+              </w:rPr>
+              <w:tab/>
+            </w:r>
+            <w:r>
+              <w:rPr>
+                <w:noProof/>
+                <w:webHidden/>
+              </w:rPr>
+              <w:fldChar w:fldCharType="begin"/>
+            </w:r>
+            <w:r>
+              <w:rPr>
+                <w:noProof/>
+                <w:webHidden/>
+              </w:rPr>
+              <w:instrText xml:space="preserve"> PAGEREF _Toc176244374 \h </w:instrText>
+            </w:r>
+            <w:r>
+              <w:rPr>
+                <w:noProof/>
+                <w:webHidden/>
+              </w:rPr>
+            </w:r>
+            <w:r>
+              <w:rPr>
+                <w:noProof/>
+                <w:webHidden/>
+              </w:rPr>
+              <w:fldChar w:fldCharType="separate"/>
+            </w:r>
+            <w:r>
+              <w:rPr>
+                <w:noProof/>
+                <w:webHidden/>
+              </w:rPr>
+              <w:t>16</w:t>
+            </w:r>
+            <w:r>
+              <w:rPr>
+                <w:noProof/>
+                <w:webHidden/>
+              </w:rPr>
+              <w:fldChar w:fldCharType="end"/>
+            </w:r>
+          </w:hyperlink>
+        </w:p>
+        <w:p>
+          <w:pPr>
+            <w:pStyle w:val="TOC2"/>
+            <w:tabs>
+              <w:tab w:val="right" w:leader="dot" w:pos="9016"/>
+            </w:tabs>
+            <w:rPr>
+              <w:rFonts w:eastAsiaTheme="minorEastAsia"/>
+              <w:noProof/>
+              <w:lang w:val="en-IL" w:eastAsia="en-IL"/>
+            </w:rPr>
+          </w:pPr>
+          <w:hyperlink w:anchor="_Toc176244375" w:history="1">
             <w:r>
               <w:rPr>
                 <w:rStyle w:val="Hyperlink"/>
-                <w:webHidden/>
+                <w:noProof/>
                 <w:lang w:val="en-US"/>
               </w:rPr>
+              <w:t>Stage Five: Feature Engineering</w:t>
+            </w:r>
+            <w:r>
+              <w:rPr>
+                <w:noProof/>
+                <w:webHidden/>
+              </w:rPr>
               <w:tab/>
             </w:r>
             <w:r>
               <w:rPr>
-                <w:rStyle w:val="Hyperlink"/>
-                <w:webHidden/>
-                <w:lang w:val="en-US"/>
+                <w:noProof/>
+                <w:webHidden/>
               </w:rPr>
               <w:fldChar w:fldCharType="begin"/>
             </w:r>
             <w:r>
               <w:rPr>
-                <w:rStyle w:val="Hyperlink"/>
-                <w:webHidden/>
-                <w:lang w:val="en-US"/>
-              </w:rPr>
-              <w:instrText xml:space="preserve"> PAGEREF _Toc168925169 \h </w:instrText>
-            </w:r>
-            <w:r>
-              <w:rPr>
-                <w:rStyle w:val="Hyperlink"/>
-                <w:webHidden/>
-                <w:lang w:val="en-US"/>
-              </w:rPr>
-            </w:r>
-            <w:r>
-              <w:rPr>
-                <w:rStyle w:val="Hyperlink"/>
-                <w:webHidden/>
-                <w:lang w:val="en-US"/>
+                <w:noProof/>
+                <w:webHidden/>
+              </w:rPr>
+              <w:instrText xml:space="preserve"> PAGEREF _Toc176244375 \h </w:instrText>
+            </w:r>
+            <w:r>
+              <w:rPr>
+                <w:noProof/>
+                <w:webHidden/>
+              </w:rPr>
+            </w:r>
+            <w:r>
+              <w:rPr>
+                <w:noProof/>
+                <w:webHidden/>
               </w:rPr>
               <w:fldChar w:fldCharType="separate"/>
             </w:r>
             <w:r>
               <w:rPr>
-                <w:rStyle w:val="Hyperlink"/>
-                <w:webHidden/>
-                <w:lang w:val="en-US"/>
-              </w:rPr>
-              <w:t>15</w:t>
-            </w:r>
-            <w:r>
-              <w:rPr>
-                <w:rStyle w:val="Hyperlink"/>
-                <w:webHidden/>
-                <w:lang w:val="en-US"/>
+                <w:noProof/>
+                <w:webHidden/>
+              </w:rPr>
+              <w:t>18</w:t>
+            </w:r>
+            <w:r>
+              <w:rPr>
+                <w:noProof/>
+                <w:webHidden/>
               </w:rPr>
               <w:fldChar w:fldCharType="end"/>
             </w:r>
@@ -1244,21 +1225,20 @@
             <w:tabs>
               <w:tab w:val="right" w:leader="dot" w:pos="9016"/>
             </w:tabs>
-            <w:spacing w:line="360" w:lineRule="auto"/>
             <w:rPr>
               <w:rFonts w:eastAsiaTheme="minorEastAsia"/>
               <w:noProof/>
-              <w:lang w:eastAsia="en-IL"/>
+              <w:lang w:val="en-IL" w:eastAsia="en-IL"/>
             </w:rPr>
           </w:pPr>
-          <w:hyperlink w:anchor="_Toc168925170" w:history="1">
+          <w:hyperlink w:anchor="_Toc176244376" w:history="1">
             <w:r>
               <w:rPr>
                 <w:rStyle w:val="Hyperlink"/>
                 <w:noProof/>
                 <w:lang w:val="en-US"/>
               </w:rPr>
-              <w:t>Next Stages</w:t>
+              <w:t>Data Imputations and Cleansing</w:t>
             </w:r>
             <w:r>
               <w:rPr>
@@ -1279,7 +1259,7 @@
                 <w:noProof/>
                 <w:webHidden/>
               </w:rPr>
-              <w:instrText xml:space="preserve"> PAGEREF _Toc168925170 \h </w:instrText>
+              <w:instrText xml:space="preserve"> PAGEREF _Toc176244376 \h </w:instrText>
             </w:r>
             <w:r>
               <w:rPr>
@@ -1299,7 +1279,7 @@
                 <w:noProof/>
                 <w:webHidden/>
               </w:rPr>
-              <w:t>17</w:t>
+              <w:t>20</w:t>
             </w:r>
             <w:r>
               <w:rPr>
@@ -1316,73 +1296,65 @@
             <w:tabs>
               <w:tab w:val="right" w:leader="dot" w:pos="9016"/>
             </w:tabs>
-            <w:spacing w:line="360" w:lineRule="auto"/>
             <w:rPr>
-              <w:rStyle w:val="Hyperlink"/>
-              <w:lang w:val="en-US"/>
+              <w:rFonts w:eastAsiaTheme="minorEastAsia"/>
+              <w:noProof/>
+              <w:lang w:val="en-IL" w:eastAsia="en-IL"/>
             </w:rPr>
           </w:pPr>
-          <w:hyperlink w:anchor="_Toc168925171" w:history="1">
+          <w:hyperlink w:anchor="_Toc176244377" w:history="1">
             <w:r>
               <w:rPr>
                 <w:rStyle w:val="Hyperlink"/>
                 <w:noProof/>
-                <w:lang w:val="en-US"/>
-              </w:rPr>
-              <w:t>Data Imputations and Cleansing</w:t>
-            </w:r>
-            <w:r>
-              <w:rPr>
-                <w:rStyle w:val="Hyperlink"/>
-                <w:webHidden/>
-                <w:lang w:val="en-US"/>
+              </w:rPr>
+              <w:t>Removed Features</w:t>
+            </w:r>
+            <w:r>
+              <w:rPr>
+                <w:noProof/>
+                <w:webHidden/>
               </w:rPr>
               <w:tab/>
             </w:r>
             <w:r>
               <w:rPr>
-                <w:rStyle w:val="Hyperlink"/>
-                <w:webHidden/>
-                <w:lang w:val="en-US"/>
+                <w:noProof/>
+                <w:webHidden/>
               </w:rPr>
               <w:fldChar w:fldCharType="begin"/>
             </w:r>
             <w:r>
               <w:rPr>
-                <w:rStyle w:val="Hyperlink"/>
-                <w:webHidden/>
-                <w:lang w:val="en-US"/>
-              </w:rPr>
-              <w:instrText xml:space="preserve"> PAGEREF _Toc168925171 \h </w:instrText>
-            </w:r>
-            <w:r>
-              <w:rPr>
-                <w:rStyle w:val="Hyperlink"/>
-                <w:webHidden/>
-                <w:lang w:val="en-US"/>
-              </w:rPr>
-            </w:r>
-            <w:r>
-              <w:rPr>
-                <w:rStyle w:val="Hyperlink"/>
-                <w:webHidden/>
-                <w:lang w:val="en-US"/>
+                <w:noProof/>
+                <w:webHidden/>
+              </w:rPr>
+              <w:instrText xml:space="preserve"> PAGEREF _Toc176244377 \h </w:instrText>
+            </w:r>
+            <w:r>
+              <w:rPr>
+                <w:noProof/>
+                <w:webHidden/>
+              </w:rPr>
+            </w:r>
+            <w:r>
+              <w:rPr>
+                <w:noProof/>
+                <w:webHidden/>
               </w:rPr>
               <w:fldChar w:fldCharType="separate"/>
             </w:r>
             <w:r>
               <w:rPr>
-                <w:rStyle w:val="Hyperlink"/>
-                <w:webHidden/>
-                <w:lang w:val="en-US"/>
-              </w:rPr>
-              <w:t>17</w:t>
-            </w:r>
-            <w:r>
-              <w:rPr>
-                <w:rStyle w:val="Hyperlink"/>
-                <w:webHidden/>
-                <w:lang w:val="en-US"/>
+                <w:noProof/>
+                <w:webHidden/>
+              </w:rPr>
+              <w:t>20</w:t>
+            </w:r>
+            <w:r>
+              <w:rPr>
+                <w:noProof/>
+                <w:webHidden/>
               </w:rPr>
               <w:fldChar w:fldCharType="end"/>
             </w:r>
@@ -1394,73 +1366,136 @@
             <w:tabs>
               <w:tab w:val="right" w:leader="dot" w:pos="9016"/>
             </w:tabs>
-            <w:spacing w:line="360" w:lineRule="auto"/>
             <w:rPr>
-              <w:rStyle w:val="Hyperlink"/>
-              <w:lang w:val="en-US"/>
+              <w:rFonts w:eastAsiaTheme="minorEastAsia"/>
+              <w:noProof/>
+              <w:lang w:val="en-IL" w:eastAsia="en-IL"/>
             </w:rPr>
           </w:pPr>
-          <w:hyperlink w:anchor="_Toc168925172" w:history="1">
+          <w:hyperlink w:anchor="_Toc176244378" w:history="1">
             <w:r>
               <w:rPr>
                 <w:rStyle w:val="Hyperlink"/>
                 <w:noProof/>
+              </w:rPr>
+              <w:t>Imputing Features</w:t>
+            </w:r>
+            <w:r>
+              <w:rPr>
+                <w:noProof/>
+                <w:webHidden/>
+              </w:rPr>
+              <w:tab/>
+            </w:r>
+            <w:r>
+              <w:rPr>
+                <w:noProof/>
+                <w:webHidden/>
+              </w:rPr>
+              <w:fldChar w:fldCharType="begin"/>
+            </w:r>
+            <w:r>
+              <w:rPr>
+                <w:noProof/>
+                <w:webHidden/>
+              </w:rPr>
+              <w:instrText xml:space="preserve"> PAGEREF _Toc176244378 \h </w:instrText>
+            </w:r>
+            <w:r>
+              <w:rPr>
+                <w:noProof/>
+                <w:webHidden/>
+              </w:rPr>
+            </w:r>
+            <w:r>
+              <w:rPr>
+                <w:noProof/>
+                <w:webHidden/>
+              </w:rPr>
+              <w:fldChar w:fldCharType="separate"/>
+            </w:r>
+            <w:r>
+              <w:rPr>
+                <w:noProof/>
+                <w:webHidden/>
+              </w:rPr>
+              <w:t>20</w:t>
+            </w:r>
+            <w:r>
+              <w:rPr>
+                <w:noProof/>
+                <w:webHidden/>
+              </w:rPr>
+              <w:fldChar w:fldCharType="end"/>
+            </w:r>
+          </w:hyperlink>
+        </w:p>
+        <w:p>
+          <w:pPr>
+            <w:pStyle w:val="TOC1"/>
+            <w:tabs>
+              <w:tab w:val="right" w:leader="dot" w:pos="9016"/>
+            </w:tabs>
+            <w:rPr>
+              <w:rFonts w:eastAsiaTheme="minorEastAsia"/>
+              <w:noProof/>
+              <w:lang w:val="en-IL" w:eastAsia="en-IL"/>
+            </w:rPr>
+          </w:pPr>
+          <w:hyperlink w:anchor="_Toc176244379" w:history="1">
+            <w:r>
+              <w:rPr>
+                <w:rStyle w:val="Hyperlink"/>
+                <w:noProof/>
                 <w:lang w:val="en-US"/>
               </w:rPr>
-              <w:t>Further Feature Engineering</w:t>
-            </w:r>
-            <w:r>
-              <w:rPr>
-                <w:rStyle w:val="Hyperlink"/>
-                <w:webHidden/>
-                <w:lang w:val="en-US"/>
+              <w:t>Model Selection</w:t>
+            </w:r>
+            <w:r>
+              <w:rPr>
+                <w:noProof/>
+                <w:webHidden/>
               </w:rPr>
               <w:tab/>
             </w:r>
             <w:r>
               <w:rPr>
-                <w:rStyle w:val="Hyperlink"/>
-                <w:webHidden/>
-                <w:lang w:val="en-US"/>
+                <w:noProof/>
+                <w:webHidden/>
               </w:rPr>
               <w:fldChar w:fldCharType="begin"/>
             </w:r>
             <w:r>
               <w:rPr>
-                <w:rStyle w:val="Hyperlink"/>
-                <w:webHidden/>
-                <w:lang w:val="en-US"/>
-              </w:rPr>
-              <w:instrText xml:space="preserve"> PAGEREF _Toc168925172 \h </w:instrText>
-            </w:r>
-            <w:r>
-              <w:rPr>
-                <w:rStyle w:val="Hyperlink"/>
-                <w:webHidden/>
-                <w:lang w:val="en-US"/>
-              </w:rPr>
-            </w:r>
-            <w:r>
-              <w:rPr>
-                <w:rStyle w:val="Hyperlink"/>
-                <w:webHidden/>
-                <w:lang w:val="en-US"/>
+                <w:noProof/>
+                <w:webHidden/>
+              </w:rPr>
+              <w:instrText xml:space="preserve"> PAGEREF _Toc176244379 \h </w:instrText>
+            </w:r>
+            <w:r>
+              <w:rPr>
+                <w:noProof/>
+                <w:webHidden/>
+              </w:rPr>
+            </w:r>
+            <w:r>
+              <w:rPr>
+                <w:noProof/>
+                <w:webHidden/>
               </w:rPr>
               <w:fldChar w:fldCharType="separate"/>
             </w:r>
             <w:r>
               <w:rPr>
-                <w:rStyle w:val="Hyperlink"/>
-                <w:webHidden/>
-                <w:lang w:val="en-US"/>
-              </w:rPr>
-              <w:t>17</w:t>
-            </w:r>
-            <w:r>
-              <w:rPr>
-                <w:rStyle w:val="Hyperlink"/>
-                <w:webHidden/>
-                <w:lang w:val="en-US"/>
+                <w:noProof/>
+                <w:webHidden/>
+              </w:rPr>
+              <w:t>22</w:t>
+            </w:r>
+            <w:r>
+              <w:rPr>
+                <w:noProof/>
+                <w:webHidden/>
               </w:rPr>
               <w:fldChar w:fldCharType="end"/>
             </w:r>
@@ -1472,73 +1507,66 @@
             <w:tabs>
               <w:tab w:val="right" w:leader="dot" w:pos="9016"/>
             </w:tabs>
-            <w:spacing w:line="360" w:lineRule="auto"/>
             <w:rPr>
-              <w:rStyle w:val="Hyperlink"/>
-              <w:lang w:val="en-US"/>
+              <w:rFonts w:eastAsiaTheme="minorEastAsia"/>
+              <w:noProof/>
+              <w:lang w:val="en-IL" w:eastAsia="en-IL"/>
             </w:rPr>
           </w:pPr>
-          <w:hyperlink w:anchor="_Toc168925173" w:history="1">
+          <w:hyperlink w:anchor="_Toc176244380" w:history="1">
             <w:r>
               <w:rPr>
                 <w:rStyle w:val="Hyperlink"/>
                 <w:noProof/>
                 <w:lang w:val="en-US"/>
               </w:rPr>
-              <w:t>Choosing a Machine Learning Model</w:t>
-            </w:r>
-            <w:r>
-              <w:rPr>
-                <w:rStyle w:val="Hyperlink"/>
-                <w:webHidden/>
-                <w:lang w:val="en-US"/>
+              <w:t>Model Selection Overview</w:t>
+            </w:r>
+            <w:r>
+              <w:rPr>
+                <w:noProof/>
+                <w:webHidden/>
               </w:rPr>
               <w:tab/>
             </w:r>
             <w:r>
               <w:rPr>
-                <w:rStyle w:val="Hyperlink"/>
-                <w:webHidden/>
-                <w:lang w:val="en-US"/>
+                <w:noProof/>
+                <w:webHidden/>
               </w:rPr>
               <w:fldChar w:fldCharType="begin"/>
             </w:r>
             <w:r>
               <w:rPr>
-                <w:rStyle w:val="Hyperlink"/>
-                <w:webHidden/>
-                <w:lang w:val="en-US"/>
-              </w:rPr>
-              <w:instrText xml:space="preserve"> PAGEREF _Toc168925173 \h </w:instrText>
-            </w:r>
-            <w:r>
-              <w:rPr>
-                <w:rStyle w:val="Hyperlink"/>
-                <w:webHidden/>
-                <w:lang w:val="en-US"/>
-              </w:rPr>
-            </w:r>
-            <w:r>
-              <w:rPr>
-                <w:rStyle w:val="Hyperlink"/>
-                <w:webHidden/>
-                <w:lang w:val="en-US"/>
+                <w:noProof/>
+                <w:webHidden/>
+              </w:rPr>
+              <w:instrText xml:space="preserve"> PAGEREF _Toc176244380 \h </w:instrText>
+            </w:r>
+            <w:r>
+              <w:rPr>
+                <w:noProof/>
+                <w:webHidden/>
+              </w:rPr>
+            </w:r>
+            <w:r>
+              <w:rPr>
+                <w:noProof/>
+                <w:webHidden/>
               </w:rPr>
               <w:fldChar w:fldCharType="separate"/>
             </w:r>
             <w:r>
               <w:rPr>
-                <w:rStyle w:val="Hyperlink"/>
-                <w:webHidden/>
-                <w:lang w:val="en-US"/>
-              </w:rPr>
-              <w:t>18</w:t>
-            </w:r>
-            <w:r>
-              <w:rPr>
-                <w:rStyle w:val="Hyperlink"/>
-                <w:webHidden/>
-                <w:lang w:val="en-US"/>
+                <w:noProof/>
+                <w:webHidden/>
+              </w:rPr>
+              <w:t>22</w:t>
+            </w:r>
+            <w:r>
+              <w:rPr>
+                <w:noProof/>
+                <w:webHidden/>
               </w:rPr>
               <w:fldChar w:fldCharType="end"/>
             </w:r>
@@ -1550,74 +1578,279 @@
             <w:tabs>
               <w:tab w:val="right" w:leader="dot" w:pos="9016"/>
             </w:tabs>
-            <w:spacing w:line="360" w:lineRule="auto"/>
             <w:rPr>
               <w:rFonts w:eastAsiaTheme="minorEastAsia"/>
               <w:noProof/>
-              <w:lang w:eastAsia="en-IL"/>
+              <w:lang w:val="en-IL" w:eastAsia="en-IL"/>
             </w:rPr>
           </w:pPr>
-          <w:hyperlink w:anchor="_Toc168925174" w:history="1">
+          <w:hyperlink w:anchor="_Toc176244381" w:history="1">
             <w:r>
               <w:rPr>
                 <w:rStyle w:val="Hyperlink"/>
                 <w:noProof/>
                 <w:lang w:val="en-US"/>
               </w:rPr>
-              <w:t>Model Evaluation</w:t>
-            </w:r>
+              <w:t>Models Tested</w:t>
+            </w:r>
+            <w:r>
+              <w:rPr>
+                <w:noProof/>
+                <w:webHidden/>
+              </w:rPr>
+              <w:tab/>
+            </w:r>
+            <w:r>
+              <w:rPr>
+                <w:noProof/>
+                <w:webHidden/>
+              </w:rPr>
+              <w:fldChar w:fldCharType="begin"/>
+            </w:r>
+            <w:r>
+              <w:rPr>
+                <w:noProof/>
+                <w:webHidden/>
+              </w:rPr>
+              <w:instrText xml:space="preserve"> PAGEREF _Toc176244381 \h </w:instrText>
+            </w:r>
+            <w:r>
+              <w:rPr>
+                <w:noProof/>
+                <w:webHidden/>
+              </w:rPr>
+            </w:r>
+            <w:r>
+              <w:rPr>
+                <w:noProof/>
+                <w:webHidden/>
+              </w:rPr>
+              <w:fldChar w:fldCharType="separate"/>
+            </w:r>
+            <w:r>
+              <w:rPr>
+                <w:noProof/>
+                <w:webHidden/>
+              </w:rPr>
+              <w:t>22</w:t>
+            </w:r>
+            <w:r>
+              <w:rPr>
+                <w:noProof/>
+                <w:webHidden/>
+              </w:rPr>
+              <w:fldChar w:fldCharType="end"/>
+            </w:r>
+          </w:hyperlink>
+        </w:p>
+        <w:p>
+          <w:pPr>
+            <w:pStyle w:val="TOC2"/>
+            <w:tabs>
+              <w:tab w:val="right" w:leader="dot" w:pos="9016"/>
+            </w:tabs>
+            <w:rPr>
+              <w:rFonts w:eastAsiaTheme="minorEastAsia"/>
+              <w:noProof/>
+              <w:lang w:val="en-IL" w:eastAsia="en-IL"/>
+            </w:rPr>
+          </w:pPr>
+          <w:hyperlink w:anchor="_Toc176244382" w:history="1">
             <w:r>
               <w:rPr>
                 <w:rStyle w:val="Hyperlink"/>
-                <w:webHidden/>
+                <w:noProof/>
                 <w:lang w:val="en-US"/>
               </w:rPr>
+              <w:t>Model Selection Class</w:t>
+            </w:r>
+            <w:r>
+              <w:rPr>
+                <w:noProof/>
+                <w:webHidden/>
+              </w:rPr>
               <w:tab/>
             </w:r>
             <w:r>
               <w:rPr>
+                <w:noProof/>
+                <w:webHidden/>
+              </w:rPr>
+              <w:fldChar w:fldCharType="begin"/>
+            </w:r>
+            <w:r>
+              <w:rPr>
+                <w:noProof/>
+                <w:webHidden/>
+              </w:rPr>
+              <w:instrText xml:space="preserve"> PAGEREF _Toc176244382 \h </w:instrText>
+            </w:r>
+            <w:r>
+              <w:rPr>
+                <w:noProof/>
+                <w:webHidden/>
+              </w:rPr>
+            </w:r>
+            <w:r>
+              <w:rPr>
+                <w:noProof/>
+                <w:webHidden/>
+              </w:rPr>
+              <w:fldChar w:fldCharType="separate"/>
+            </w:r>
+            <w:r>
+              <w:rPr>
+                <w:noProof/>
+                <w:webHidden/>
+              </w:rPr>
+              <w:t>23</w:t>
+            </w:r>
+            <w:r>
+              <w:rPr>
+                <w:noProof/>
+                <w:webHidden/>
+              </w:rPr>
+              <w:fldChar w:fldCharType="end"/>
+            </w:r>
+          </w:hyperlink>
+        </w:p>
+        <w:p>
+          <w:pPr>
+            <w:pStyle w:val="TOC2"/>
+            <w:tabs>
+              <w:tab w:val="right" w:leader="dot" w:pos="9016"/>
+            </w:tabs>
+            <w:rPr>
+              <w:rFonts w:eastAsiaTheme="minorEastAsia"/>
+              <w:noProof/>
+              <w:lang w:val="en-IL" w:eastAsia="en-IL"/>
+            </w:rPr>
+          </w:pPr>
+          <w:hyperlink w:anchor="_Toc176244383" w:history="1">
+            <w:r>
+              <w:rPr>
                 <w:rStyle w:val="Hyperlink"/>
-                <w:webHidden/>
+                <w:noProof/>
                 <w:lang w:val="en-US"/>
               </w:rPr>
+              <w:t>Model Selection results</w:t>
+            </w:r>
+            <w:r>
+              <w:rPr>
+                <w:noProof/>
+                <w:webHidden/>
+              </w:rPr>
+              <w:tab/>
+            </w:r>
+            <w:r>
+              <w:rPr>
+                <w:noProof/>
+                <w:webHidden/>
+              </w:rPr>
               <w:fldChar w:fldCharType="begin"/>
             </w:r>
             <w:r>
               <w:rPr>
+                <w:noProof/>
+                <w:webHidden/>
+              </w:rPr>
+              <w:instrText xml:space="preserve"> PAGEREF _Toc176244383 \h </w:instrText>
+            </w:r>
+            <w:r>
+              <w:rPr>
+                <w:noProof/>
+                <w:webHidden/>
+              </w:rPr>
+            </w:r>
+            <w:r>
+              <w:rPr>
+                <w:noProof/>
+                <w:webHidden/>
+              </w:rPr>
+              <w:fldChar w:fldCharType="separate"/>
+            </w:r>
+            <w:r>
+              <w:rPr>
+                <w:noProof/>
+                <w:webHidden/>
+              </w:rPr>
+              <w:t>24</w:t>
+            </w:r>
+            <w:r>
+              <w:rPr>
+                <w:noProof/>
+                <w:webHidden/>
+              </w:rPr>
+              <w:fldChar w:fldCharType="end"/>
+            </w:r>
+          </w:hyperlink>
+        </w:p>
+        <w:p>
+          <w:pPr>
+            <w:pStyle w:val="TOC2"/>
+            <w:tabs>
+              <w:tab w:val="right" w:leader="dot" w:pos="9016"/>
+            </w:tabs>
+            <w:rPr>
+              <w:rFonts w:eastAsiaTheme="minorEastAsia"/>
+              <w:noProof/>
+              <w:lang w:val="en-IL" w:eastAsia="en-IL"/>
+            </w:rPr>
+          </w:pPr>
+          <w:hyperlink w:anchor="_Toc176244384" w:history="1">
+            <w:r>
+              <w:rPr>
                 <w:rStyle w:val="Hyperlink"/>
-                <w:webHidden/>
+                <w:noProof/>
                 <w:lang w:val="en-US"/>
               </w:rPr>
-              <w:instrText xml:space="preserve"> PAGEREF _Toc168925174 \h </w:instrText>
-            </w:r>
-            <w:r>
-              <w:rPr>
-                <w:rStyle w:val="Hyperlink"/>
-                <w:webHidden/>
-                <w:lang w:val="en-US"/>
-              </w:rPr>
-            </w:r>
-            <w:r>
-              <w:rPr>
-                <w:rStyle w:val="Hyperlink"/>
-                <w:webHidden/>
-                <w:lang w:val="en-US"/>
+              <w:t>Tuning Chosen model</w:t>
+            </w:r>
+            <w:r>
+              <w:rPr>
+                <w:noProof/>
+                <w:webHidden/>
+              </w:rPr>
+              <w:tab/>
+            </w:r>
+            <w:r>
+              <w:rPr>
+                <w:noProof/>
+                <w:webHidden/>
+              </w:rPr>
+              <w:fldChar w:fldCharType="begin"/>
+            </w:r>
+            <w:r>
+              <w:rPr>
+                <w:noProof/>
+                <w:webHidden/>
+              </w:rPr>
+              <w:instrText xml:space="preserve"> PAGEREF _Toc176244384 \h </w:instrText>
+            </w:r>
+            <w:r>
+              <w:rPr>
+                <w:noProof/>
+                <w:webHidden/>
+              </w:rPr>
+            </w:r>
+            <w:r>
+              <w:rPr>
+                <w:noProof/>
+                <w:webHidden/>
               </w:rPr>
               <w:fldChar w:fldCharType="separate"/>
             </w:r>
             <w:r>
               <w:rPr>
-                <w:rStyle w:val="Hyperlink"/>
-                <w:webHidden/>
-                <w:lang w:val="en-US"/>
-              </w:rPr>
-              <w:t>18</w:t>
-            </w:r>
-            <w:r>
-              <w:rPr>
-                <w:rStyle w:val="Hyperlink"/>
-                <w:webHidden/>
-                <w:lang w:val="en-US"/>
+                <w:noProof/>
+                <w:webHidden/>
+              </w:rPr>
+              <w:t>25</w:t>
+            </w:r>
+            <w:r>
+              <w:rPr>
+                <w:noProof/>
+                <w:webHidden/>
               </w:rPr>
               <w:fldChar w:fldCharType="end"/>
             </w:r>
@@ -1629,21 +1862,20 @@
             <w:tabs>
               <w:tab w:val="right" w:leader="dot" w:pos="9016"/>
             </w:tabs>
-            <w:spacing w:line="360" w:lineRule="auto"/>
             <w:rPr>
               <w:rFonts w:eastAsiaTheme="minorEastAsia"/>
               <w:noProof/>
-              <w:lang w:eastAsia="en-IL"/>
+              <w:lang w:val="en-IL" w:eastAsia="en-IL"/>
             </w:rPr>
           </w:pPr>
-          <w:hyperlink w:anchor="_Toc168925175" w:history="1">
+          <w:hyperlink w:anchor="_Toc176244385" w:history="1">
             <w:r>
               <w:rPr>
                 <w:rStyle w:val="Hyperlink"/>
                 <w:noProof/>
                 <w:lang w:val="en-US"/>
               </w:rPr>
-              <w:t>Anticipated Challenges</w:t>
+              <w:t>Result Analysis</w:t>
             </w:r>
             <w:r>
               <w:rPr>
@@ -1664,7 +1896,7 @@
                 <w:noProof/>
                 <w:webHidden/>
               </w:rPr>
-              <w:instrText xml:space="preserve"> PAGEREF _Toc168925175 \h </w:instrText>
+              <w:instrText xml:space="preserve"> PAGEREF _Toc176244385 \h </w:instrText>
             </w:r>
             <w:r>
               <w:rPr>
@@ -1684,7 +1916,7 @@
                 <w:noProof/>
                 <w:webHidden/>
               </w:rPr>
-              <w:t>19</w:t>
+              <w:t>26</w:t>
             </w:r>
             <w:r>
               <w:rPr>
@@ -1701,20 +1933,20 @@
             <w:tabs>
               <w:tab w:val="right" w:leader="dot" w:pos="9016"/>
             </w:tabs>
-            <w:spacing w:line="360" w:lineRule="auto"/>
             <w:rPr>
               <w:rFonts w:eastAsiaTheme="minorEastAsia"/>
               <w:noProof/>
-              <w:lang w:eastAsia="en-IL"/>
+              <w:lang w:val="en-IL" w:eastAsia="en-IL"/>
             </w:rPr>
           </w:pPr>
-          <w:hyperlink w:anchor="_Toc168925176" w:history="1">
+          <w:hyperlink w:anchor="_Toc176244386" w:history="1">
             <w:r>
               <w:rPr>
                 <w:rStyle w:val="Hyperlink"/>
                 <w:noProof/>
-              </w:rPr>
-              <w:t>Acknowledgments</w:t>
+                <w:lang w:val="en-US"/>
+              </w:rPr>
+              <w:t>Model Limitations and Challenges</w:t>
             </w:r>
             <w:r>
               <w:rPr>
@@ -1735,7 +1967,7 @@
                 <w:noProof/>
                 <w:webHidden/>
               </w:rPr>
-              <w:instrText xml:space="preserve"> PAGEREF _Toc168925176 \h </w:instrText>
+              <w:instrText xml:space="preserve"> PAGEREF _Toc176244386 \h </w:instrText>
             </w:r>
             <w:r>
               <w:rPr>
@@ -1755,7 +1987,7 @@
                 <w:noProof/>
                 <w:webHidden/>
               </w:rPr>
-              <w:t>19</w:t>
+              <w:t>27</w:t>
             </w:r>
             <w:r>
               <w:rPr>
@@ -1772,20 +2004,160 @@
             <w:tabs>
               <w:tab w:val="right" w:leader="dot" w:pos="9016"/>
             </w:tabs>
-            <w:spacing w:line="360" w:lineRule="auto"/>
             <w:rPr>
               <w:rFonts w:eastAsiaTheme="minorEastAsia"/>
               <w:noProof/>
-              <w:lang w:eastAsia="en-IL"/>
+              <w:lang w:val="en-IL" w:eastAsia="en-IL"/>
             </w:rPr>
           </w:pPr>
-          <w:hyperlink w:anchor="_Toc168925177" w:history="1">
+          <w:hyperlink w:anchor="_Toc176244387" w:history="1">
             <w:r>
               <w:rPr>
                 <w:rStyle w:val="Hyperlink"/>
                 <w:noProof/>
                 <w:lang w:val="en-US"/>
               </w:rPr>
+              <w:t>Conclusions</w:t>
+            </w:r>
+            <w:r>
+              <w:rPr>
+                <w:noProof/>
+                <w:webHidden/>
+              </w:rPr>
+              <w:tab/>
+            </w:r>
+            <w:r>
+              <w:rPr>
+                <w:noProof/>
+                <w:webHidden/>
+              </w:rPr>
+              <w:fldChar w:fldCharType="begin"/>
+            </w:r>
+            <w:r>
+              <w:rPr>
+                <w:noProof/>
+                <w:webHidden/>
+              </w:rPr>
+              <w:instrText xml:space="preserve"> PAGEREF _Toc176244387 \h </w:instrText>
+            </w:r>
+            <w:r>
+              <w:rPr>
+                <w:noProof/>
+                <w:webHidden/>
+              </w:rPr>
+            </w:r>
+            <w:r>
+              <w:rPr>
+                <w:noProof/>
+                <w:webHidden/>
+              </w:rPr>
+              <w:fldChar w:fldCharType="separate"/>
+            </w:r>
+            <w:r>
+              <w:rPr>
+                <w:noProof/>
+                <w:webHidden/>
+              </w:rPr>
+              <w:t>29</w:t>
+            </w:r>
+            <w:r>
+              <w:rPr>
+                <w:noProof/>
+                <w:webHidden/>
+              </w:rPr>
+              <w:fldChar w:fldCharType="end"/>
+            </w:r>
+          </w:hyperlink>
+        </w:p>
+        <w:p>
+          <w:pPr>
+            <w:pStyle w:val="TOC1"/>
+            <w:tabs>
+              <w:tab w:val="right" w:leader="dot" w:pos="9016"/>
+            </w:tabs>
+            <w:rPr>
+              <w:rFonts w:eastAsiaTheme="minorEastAsia"/>
+              <w:noProof/>
+              <w:lang w:val="en-IL" w:eastAsia="en-IL"/>
+            </w:rPr>
+          </w:pPr>
+          <w:hyperlink w:anchor="_Toc176244388" w:history="1">
+            <w:r>
+              <w:rPr>
+                <w:rStyle w:val="Hyperlink"/>
+                <w:noProof/>
+              </w:rPr>
+              <w:t>Acknowledgments</w:t>
+            </w:r>
+            <w:r>
+              <w:rPr>
+                <w:noProof/>
+                <w:webHidden/>
+              </w:rPr>
+              <w:tab/>
+            </w:r>
+            <w:r>
+              <w:rPr>
+                <w:noProof/>
+                <w:webHidden/>
+              </w:rPr>
+              <w:fldChar w:fldCharType="begin"/>
+            </w:r>
+            <w:r>
+              <w:rPr>
+                <w:noProof/>
+                <w:webHidden/>
+              </w:rPr>
+              <w:instrText xml:space="preserve"> PAGEREF _Toc176244388 \h </w:instrText>
+            </w:r>
+            <w:r>
+              <w:rPr>
+                <w:noProof/>
+                <w:webHidden/>
+              </w:rPr>
+            </w:r>
+            <w:r>
+              <w:rPr>
+                <w:noProof/>
+                <w:webHidden/>
+              </w:rPr>
+              <w:fldChar w:fldCharType="separate"/>
+            </w:r>
+            <w:r>
+              <w:rPr>
+                <w:noProof/>
+                <w:webHidden/>
+              </w:rPr>
+              <w:t>29</w:t>
+            </w:r>
+            <w:r>
+              <w:rPr>
+                <w:noProof/>
+                <w:webHidden/>
+              </w:rPr>
+              <w:fldChar w:fldCharType="end"/>
+            </w:r>
+          </w:hyperlink>
+        </w:p>
+        <w:p>
+          <w:pPr>
+            <w:pStyle w:val="TOC1"/>
+            <w:tabs>
+              <w:tab w:val="right" w:leader="dot" w:pos="9016"/>
+            </w:tabs>
+            <w:rPr>
+              <w:rFonts w:eastAsiaTheme="minorEastAsia"/>
+              <w:noProof/>
+              <w:lang w:val="en-IL" w:eastAsia="en-IL"/>
+            </w:rPr>
+          </w:pPr>
+          <w:hyperlink w:anchor="_Toc176244389" w:history="1">
+            <w:r>
+              <w:rPr>
+                <w:rStyle w:val="Hyperlink"/>
+                <w:noProof/>
+                <w:lang w:val="en-US"/>
+              </w:rPr>
               <w:t>Bibliography</w:t>
             </w:r>
             <w:r>
@@ -1807,7 +2179,7 @@
                 <w:noProof/>
                 <w:webHidden/>
               </w:rPr>
-              <w:instrText xml:space="preserve"> PAGEREF _Toc168925177 \h </w:instrText>
+              <w:instrText xml:space="preserve"> PAGEREF _Toc176244389 \h </w:instrText>
             </w:r>
             <w:r>
               <w:rPr>
@@ -1827,7 +2199,7 @@
                 <w:noProof/>
                 <w:webHidden/>
               </w:rPr>
-              <w:t>20</w:t>
+              <w:t>30</w:t>
             </w:r>
             <w:r>
               <w:rPr>
@@ -1855,14 +2227,6 @@
     </w:sdt>
     <w:p>
       <w:pPr>
-        <w:spacing w:line="360" w:lineRule="auto"/>
-        <w:rPr>
-          <w:lang w:val="en-US"/>
-        </w:rPr>
-      </w:pPr>
-    </w:p>
-    <w:p>
-      <w:pPr>
         <w:pStyle w:val="Heading1"/>
         <w:spacing w:line="360" w:lineRule="auto"/>
         <w:rPr>
@@ -1870,7 +2234,7 @@
         </w:rPr>
       </w:pPr>
       <w:bookmarkStart w:id="1" w:name="_Toc161573718"/>
-      <w:bookmarkStart w:id="2" w:name="_Toc168925158"/>
+      <w:bookmarkStart w:id="2" w:name="_Toc176244363"/>
       <w:r>
         <w:rPr>
           <w:lang w:val="en-US"/>
@@ -2259,7 +2623,7 @@
         <w:spacing w:line="360" w:lineRule="auto"/>
       </w:pPr>
       <w:bookmarkStart w:id="4" w:name="_Toc161573719"/>
-      <w:bookmarkStart w:id="5" w:name="_Toc168925159"/>
+      <w:bookmarkStart w:id="5" w:name="_Toc176244364"/>
       <w:r>
         <w:rPr>
           <w:rStyle w:val="Heading1Char"/>
@@ -2288,7 +2652,7 @@
         </w:rPr>
       </w:pPr>
       <w:bookmarkStart w:id="6" w:name="_Toc161573720"/>
-      <w:bookmarkStart w:id="7" w:name="_Toc168925160"/>
+      <w:bookmarkStart w:id="7" w:name="_Toc176244365"/>
       <w:r>
         <w:rPr>
           <w:lang w:val="en-US"/>
@@ -2321,7 +2685,7 @@
         </w:rPr>
       </w:pPr>
       <w:bookmarkStart w:id="8" w:name="_Toc161573721"/>
-      <w:bookmarkStart w:id="9" w:name="_Toc168925161"/>
+      <w:bookmarkStart w:id="9" w:name="_Toc176244366"/>
       <w:r>
         <w:rPr>
           <w:lang w:val="en-US"/>
@@ -2341,7 +2705,7 @@
         </w:rPr>
       </w:pPr>
       <w:bookmarkStart w:id="10" w:name="_Toc161573722"/>
-      <w:bookmarkStart w:id="11" w:name="_Toc168925162"/>
+      <w:bookmarkStart w:id="11" w:name="_Toc176244367"/>
       <w:r>
         <w:rPr>
           <w:color w:val="595959" w:themeColor="text1" w:themeTint="A6"/>
@@ -2433,7 +2797,7 @@
         </w:rPr>
       </w:pPr>
       <w:bookmarkStart w:id="12" w:name="_Toc161573723"/>
-      <w:bookmarkStart w:id="13" w:name="_Toc168925163"/>
+      <w:bookmarkStart w:id="13" w:name="_Toc176244368"/>
       <w:r>
         <w:rPr>
           <w:color w:val="595959" w:themeColor="text1" w:themeTint="A6"/>
@@ -2469,7 +2833,7 @@
         </w:rPr>
       </w:pPr>
       <w:bookmarkStart w:id="14" w:name="_Toc161573724"/>
-      <w:bookmarkStart w:id="15" w:name="_Toc168925164"/>
+      <w:bookmarkStart w:id="15" w:name="_Toc176244369"/>
       <w:r>
         <w:rPr>
           <w:color w:val="595959" w:themeColor="text1" w:themeTint="A6"/>
@@ -2509,12 +2873,14 @@
           <w:lang w:val="en-US"/>
         </w:rPr>
       </w:pPr>
+      <w:bookmarkStart w:id="16" w:name="_Toc176244370"/>
       <w:r>
         <w:rPr>
           <w:lang w:val="en-US"/>
         </w:rPr>
         <w:t>Data Preprocessing</w:t>
       </w:r>
+      <w:bookmarkEnd w:id="16"/>
     </w:p>
     <w:p>
       <w:pPr>
@@ -2525,7 +2891,7 @@
           <w:lang w:val="en-US"/>
         </w:rPr>
       </w:pPr>
-      <w:bookmarkStart w:id="16" w:name="_Toc168925166"/>
+      <w:bookmarkStart w:id="17" w:name="_Toc176244371"/>
       <w:r>
         <w:rPr>
           <w:color w:val="595959" w:themeColor="text1" w:themeTint="A6"/>
@@ -2533,7 +2899,7 @@
         </w:rPr>
         <w:t>Stage one: Feature Selection</w:t>
       </w:r>
-      <w:bookmarkEnd w:id="16"/>
+      <w:bookmarkEnd w:id="17"/>
     </w:p>
     <w:p>
       <w:pPr>
@@ -3596,8 +3962,16 @@
         <w:rPr>
           <w:lang w:val="en-US"/>
         </w:rPr>
-        <w:t>placenta praevia</w:t>
-      </w:r>
+        <w:t xml:space="preserve">placenta </w:t>
+      </w:r>
+      <w:proofErr w:type="spellStart"/>
+      <w:r>
+        <w:rPr>
+          <w:lang w:val="en-US"/>
+        </w:rPr>
+        <w:t>praevia</w:t>
+      </w:r>
+      <w:proofErr w:type="spellEnd"/>
       <w:r>
         <w:rPr>
           <w:lang w:val="en-US"/>
@@ -3968,11 +4342,19 @@
           <w:lang w:val="en-US"/>
         </w:rPr>
       </w:pPr>
-      <w:r>
-        <w:rPr>
-          <w:lang w:val="en-US"/>
-        </w:rPr>
-        <w:t>Overian dysfunction</w:t>
+      <w:proofErr w:type="spellStart"/>
+      <w:r>
+        <w:rPr>
+          <w:lang w:val="en-US"/>
+        </w:rPr>
+        <w:t>Overian</w:t>
+      </w:r>
+      <w:proofErr w:type="spellEnd"/>
+      <w:r>
+        <w:rPr>
+          <w:lang w:val="en-US"/>
+        </w:rPr>
+        <w:t xml:space="preserve"> dysfunction</w:t>
       </w:r>
     </w:p>
     <w:p>
@@ -4124,7 +4506,7 @@
           <w:lang w:val="en-US"/>
         </w:rPr>
       </w:pPr>
-      <w:bookmarkStart w:id="17" w:name="_Toc168925167"/>
+      <w:bookmarkStart w:id="18" w:name="_Toc176244372"/>
       <w:r>
         <w:rPr>
           <w:rStyle w:val="Heading2Char"/>
@@ -4147,7 +4529,7 @@
         </w:rPr>
         <w:t>xtraction</w:t>
       </w:r>
-      <w:bookmarkEnd w:id="17"/>
+      <w:bookmarkEnd w:id="18"/>
     </w:p>
     <w:p>
       <w:pPr>
@@ -4202,243 +4584,33 @@
         </w:rPr>
         <w:t>The library we created is in the file “parse_database.py” which is in the “Dataset” folder. In this file we created the class “</w:t>
       </w:r>
+      <w:proofErr w:type="spellStart"/>
       <w:r>
         <w:rPr>
           <w:lang w:val="en-US"/>
         </w:rPr>
         <w:t>UKBDatasetCreator</w:t>
       </w:r>
-      <w:r>
-        <w:rPr>
-          <w:lang w:val="en-US"/>
-        </w:rPr>
-        <w:t>” that is goal is to get a list of features by their code from the UKB, and create a pandas dataframe from the selected features.</w:t>
-      </w:r>
-    </w:p>
-    <w:p>
-      <w:pPr>
-        <w:spacing w:line="360" w:lineRule="auto"/>
-        <w:rPr>
-          <w:b/>
-          <w:bCs/>
-          <w:lang w:val="en-US"/>
-        </w:rPr>
-      </w:pPr>
-      <w:r>
-        <w:rPr>
-          <w:b/>
-          <w:bCs/>
-          <w:lang w:val="en-US"/>
-        </w:rPr>
-        <w:t>UKBDatasetCreator Attributes:</w:t>
-      </w:r>
-    </w:p>
-    <w:p>
-      <w:pPr>
-        <w:pStyle w:val="ListParagraph"/>
-        <w:numPr>
-          <w:ilvl w:val="0"/>
-          <w:numId w:val="11"/>
-        </w:numPr>
-        <w:spacing w:line="360" w:lineRule="auto"/>
-        <w:rPr>
-          <w:lang w:val="en-US"/>
-        </w:rPr>
-      </w:pPr>
-      <w:r>
-        <w:rPr>
-          <w:u w:val="single"/>
-          <w:lang w:val="en-US"/>
-        </w:rPr>
-        <w:t>df</w:t>
-      </w:r>
-      <w:r>
-        <w:rPr>
-          <w:lang w:val="en-US"/>
-        </w:rPr>
-        <w:t>: stores the created DataFrame.</w:t>
-      </w:r>
-    </w:p>
-    <w:p>
-      <w:pPr>
-        <w:pStyle w:val="ListParagraph"/>
-        <w:numPr>
-          <w:ilvl w:val="0"/>
-          <w:numId w:val="11"/>
-        </w:numPr>
-        <w:spacing w:line="360" w:lineRule="auto"/>
-        <w:rPr>
-          <w:lang w:val="en-US"/>
-        </w:rPr>
-      </w:pPr>
-      <w:r>
-        <w:rPr>
-          <w:u w:val="single"/>
-          <w:lang w:val="en-US"/>
-        </w:rPr>
-        <w:t>Eids</w:t>
-      </w:r>
-      <w:r>
-        <w:rPr>
-          <w:lang w:val="en-US"/>
-        </w:rPr>
-        <w:t>:</w:t>
-      </w:r>
-    </w:p>
-    <w:p>
-      <w:pPr>
-        <w:pStyle w:val="ListParagraph"/>
-        <w:numPr>
-          <w:ilvl w:val="0"/>
-          <w:numId w:val="11"/>
-        </w:numPr>
-        <w:spacing w:line="360" w:lineRule="auto"/>
-        <w:rPr>
-          <w:lang w:val="en-US"/>
-        </w:rPr>
-      </w:pPr>
-      <w:r>
-        <w:rPr>
-          <w:u w:val="single"/>
-          <w:lang w:val="en-US"/>
-        </w:rPr>
-        <w:t>req_features</w:t>
-      </w:r>
-      <w:r>
-        <w:rPr>
-          <w:lang w:val="en-US"/>
-        </w:rPr>
-        <w:t>:</w:t>
-      </w:r>
-    </w:p>
-    <w:p>
-      <w:pPr>
-        <w:pStyle w:val="ListParagraph"/>
-        <w:numPr>
-          <w:ilvl w:val="0"/>
-          <w:numId w:val="11"/>
-        </w:numPr>
-        <w:spacing w:line="360" w:lineRule="auto"/>
-        <w:rPr>
-          <w:lang w:val="en-US"/>
-        </w:rPr>
-      </w:pPr>
-      <w:r>
-        <w:rPr>
-          <w:u w:val="single"/>
-          <w:lang w:val="en-US"/>
-        </w:rPr>
-        <w:t>fields, second_fields, third_fields</w:t>
-      </w:r>
-      <w:r>
-        <w:rPr>
-          <w:lang w:val="en-US"/>
-        </w:rPr>
-        <w:t>:</w:t>
-      </w:r>
-    </w:p>
-    <w:p>
-      <w:pPr>
-        <w:pStyle w:val="ListParagraph"/>
-        <w:numPr>
-          <w:ilvl w:val="0"/>
-          <w:numId w:val="11"/>
-        </w:numPr>
-        <w:spacing w:line="360" w:lineRule="auto"/>
-        <w:rPr>
-          <w:lang w:val="en-US"/>
-        </w:rPr>
-      </w:pPr>
-      <w:r>
-        <w:rPr>
-          <w:u w:val="single"/>
-          <w:lang w:val="en-US"/>
-        </w:rPr>
-        <w:t>features, second_features, third_features</w:t>
-      </w:r>
-      <w:r>
-        <w:rPr>
-          <w:lang w:val="en-US"/>
-        </w:rPr>
-        <w:t>: lists that stores features by the ukb fi</w:t>
-      </w:r>
-    </w:p>
-    <w:p>
-      <w:pPr>
-        <w:pStyle w:val="ListParagraph"/>
-        <w:numPr>
-          <w:ilvl w:val="0"/>
-          <w:numId w:val="11"/>
-        </w:numPr>
-        <w:spacing w:line="360" w:lineRule="auto"/>
-        <w:rPr>
-          <w:lang w:val="en-US"/>
-        </w:rPr>
-      </w:pPr>
-      <w:r>
-        <w:rPr>
-          <w:u w:val="single"/>
-          <w:lang w:val="en-US"/>
-        </w:rPr>
-        <w:t>need_second_dataset, need_third_dataset</w:t>
-      </w:r>
-      <w:r>
-        <w:rPr>
-          <w:lang w:val="en-US"/>
-        </w:rPr>
-        <w:t xml:space="preserve">: </w:t>
-      </w:r>
-    </w:p>
-    <w:p>
-      <w:pPr>
-        <w:pStyle w:val="ListParagraph"/>
-        <w:numPr>
-          <w:ilvl w:val="0"/>
-          <w:numId w:val="11"/>
-        </w:numPr>
-        <w:spacing w:line="360" w:lineRule="auto"/>
-        <w:rPr>
-          <w:lang w:val="en-US"/>
-        </w:rPr>
-      </w:pPr>
-      <w:r>
-        <w:rPr>
-          <w:u w:val="single"/>
-          <w:lang w:val="en-US"/>
-        </w:rPr>
-        <w:t>ukb_path</w:t>
-      </w:r>
-      <w:r>
-        <w:rPr>
-          <w:lang w:val="en-US"/>
-        </w:rPr>
-        <w:t>: Stores the path to the main dataset.</w:t>
-      </w:r>
-    </w:p>
-    <w:p>
-      <w:pPr>
-        <w:pStyle w:val="ListParagraph"/>
-        <w:numPr>
-          <w:ilvl w:val="0"/>
-          <w:numId w:val="11"/>
-        </w:numPr>
-        <w:spacing w:line="360" w:lineRule="auto"/>
-        <w:rPr>
-          <w:lang w:val="en-US"/>
-        </w:rPr>
-      </w:pPr>
-      <w:r>
-        <w:rPr>
-          <w:u w:val="single"/>
-          <w:lang w:val="en-US"/>
-        </w:rPr>
-        <w:t>num_rows</w:t>
-      </w:r>
-      <w:r>
-        <w:rPr>
-          <w:lang w:val="en-US"/>
-        </w:rPr>
-        <w:t>: Specifies the number of rows to process, defaulting to 10,000.</w:t>
+      <w:proofErr w:type="spellEnd"/>
+      <w:r>
+        <w:rPr>
+          <w:lang w:val="en-US"/>
+        </w:rPr>
+        <w:t xml:space="preserve">” that is goal is to get a list of features by their code from the UKB, and create a pandas </w:t>
+      </w:r>
+      <w:proofErr w:type="spellStart"/>
+      <w:r>
+        <w:rPr>
+          <w:lang w:val="en-US"/>
+        </w:rPr>
+        <w:t>dataframe</w:t>
+      </w:r>
+      <w:proofErr w:type="spellEnd"/>
+      <w:r>
+        <w:rPr>
+          <w:lang w:val="en-US"/>
+        </w:rPr>
+        <w:t xml:space="preserve"> from the selected features.</w:t>
       </w:r>
     </w:p>
     <w:p>
@@ -4555,14 +4727,27 @@
           <w:u w:val="single"/>
           <w:lang w:val="en-US"/>
         </w:rPr>
-        <w:lastRenderedPageBreak/>
         <w:t>Load feature names</w:t>
       </w:r>
       <w:r>
         <w:rPr>
           <w:lang w:val="en-US"/>
         </w:rPr>
-        <w:t>: the function “init()” loads feature codes and corresponding name from a csv we created, to be used for converting feature code to readable name.</w:t>
+        <w:t>: the function “</w:t>
+      </w:r>
+      <w:proofErr w:type="spellStart"/>
+      <w:r>
+        <w:rPr>
+          <w:lang w:val="en-US"/>
+        </w:rPr>
+        <w:t>init</w:t>
+      </w:r>
+      <w:proofErr w:type="spellEnd"/>
+      <w:r>
+        <w:rPr>
+          <w:lang w:val="en-US"/>
+        </w:rPr>
+        <w:t>()” loads feature codes and corresponding name from a csv we created, to be used for converting feature code to readable name.</w:t>
       </w:r>
     </w:p>
     <w:p>
@@ -4588,7 +4773,21 @@
         <w:rPr>
           <w:lang w:val="en-US"/>
         </w:rPr>
-        <w:t>: given a keyword from a feature, the function “feature_to_code()” returns the corresponding code.</w:t>
+        <w:t>: given a keyword from a feature, the function “</w:t>
+      </w:r>
+      <w:proofErr w:type="spellStart"/>
+      <w:r>
+        <w:rPr>
+          <w:lang w:val="en-US"/>
+        </w:rPr>
+        <w:t>feature_to_code</w:t>
+      </w:r>
+      <w:proofErr w:type="spellEnd"/>
+      <w:r>
+        <w:rPr>
+          <w:lang w:val="en-US"/>
+        </w:rPr>
+        <w:t>()” returns the corresponding code.</w:t>
       </w:r>
     </w:p>
     <w:p>
@@ -4614,7 +4813,21 @@
         <w:rPr>
           <w:lang w:val="en-US"/>
         </w:rPr>
-        <w:t>: given a feature code, the function “code_to_feature()” returns the corresponding feature name.</w:t>
+        <w:t>: given a feature code, the function “</w:t>
+      </w:r>
+      <w:proofErr w:type="spellStart"/>
+      <w:r>
+        <w:rPr>
+          <w:lang w:val="en-US"/>
+        </w:rPr>
+        <w:t>code_to_feature</w:t>
+      </w:r>
+      <w:proofErr w:type="spellEnd"/>
+      <w:r>
+        <w:rPr>
+          <w:lang w:val="en-US"/>
+        </w:rPr>
+        <w:t>()” returns the corresponding feature name.</w:t>
       </w:r>
     </w:p>
     <w:p>
@@ -4648,12 +4861,14 @@
         </w:rPr>
         <w:t xml:space="preserve"> The function “</w:t>
       </w:r>
+      <w:proofErr w:type="spellStart"/>
       <w:r>
         <w:rPr>
           <w:lang w:val="en-US"/>
         </w:rPr>
         <w:t>change_feature_name</w:t>
       </w:r>
+      <w:proofErr w:type="spellEnd"/>
       <w:r>
         <w:rPr>
           <w:lang w:val="en-US"/>
@@ -4678,6 +4893,7 @@
           <w:u w:val="single"/>
           <w:lang w:val="en-US"/>
         </w:rPr>
+        <w:lastRenderedPageBreak/>
         <w:t>Plotting and printing</w:t>
       </w:r>
       <w:r>
@@ -4697,28 +4913,6 @@
     </w:p>
     <w:p>
       <w:pPr>
-        <w:spacing w:line="360" w:lineRule="auto"/>
-        <w:rPr>
-          <w:lang w:val="en-US"/>
-        </w:rPr>
-      </w:pPr>
-    </w:p>
-    <w:p>
-      <w:pPr>
-        <w:spacing w:line="360" w:lineRule="auto"/>
-        <w:rPr>
-          <w:lang w:val="en-US"/>
-        </w:rPr>
-      </w:pPr>
-      <w:r>
-        <w:rPr>
-          <w:lang w:val="en-US"/>
-        </w:rPr>
-        <w:br w:type="page"/>
-      </w:r>
-    </w:p>
-    <w:p>
-      <w:pPr>
         <w:pStyle w:val="Heading2"/>
         <w:spacing w:line="360" w:lineRule="auto"/>
         <w:rPr>
@@ -4726,16 +4920,15 @@
           <w:lang w:val="en-US"/>
         </w:rPr>
       </w:pPr>
-      <w:bookmarkStart w:id="18" w:name="_Toc168925168"/>
+      <w:bookmarkStart w:id="19" w:name="_Toc176244373"/>
       <w:r>
         <w:rPr>
           <w:color w:val="595959" w:themeColor="text1" w:themeTint="A6"/>
           <w:lang w:val="en-US"/>
         </w:rPr>
-        <w:lastRenderedPageBreak/>
         <w:t>Stage Three: Analyzing the Data</w:t>
       </w:r>
-      <w:bookmarkEnd w:id="18"/>
+      <w:bookmarkEnd w:id="19"/>
     </w:p>
     <w:p>
       <w:pPr>
@@ -5151,7 +5344,14 @@
         <w:rPr>
           <w:lang w:val="en-US"/>
         </w:rPr>
-        <w:t xml:space="preserve">in the late 90’s – early 2000’s, </w:t>
+        <w:t xml:space="preserve">in the late 90’s – early </w:t>
+      </w:r>
+      <w:r>
+        <w:rPr>
+          <w:lang w:val="en-US"/>
+        </w:rPr>
+        <w:lastRenderedPageBreak/>
+        <w:t xml:space="preserve">2000’s, </w:t>
       </w:r>
       <w:r>
         <w:rPr>
@@ -5163,14 +5363,7 @@
         <w:rPr>
           <w:lang w:val="en-US"/>
         </w:rPr>
-        <w:t xml:space="preserve"> Moreover the 10% distribution in the general population is an estimate based on sample tests, meaning even if 10% of the population has endometriosis, not all Endometriosis patients know </w:t>
-      </w:r>
-      <w:r>
-        <w:rPr>
-          <w:lang w:val="en-US"/>
-        </w:rPr>
-        <w:lastRenderedPageBreak/>
-        <w:t>they have it or are diagnosed with it.</w:t>
+        <w:t xml:space="preserve"> Moreover the 10% distribution in the general population is an estimate based on sample tests, meaning even if 10% of the population has endometriosis, not all Endometriosis patients know they have it or are diagnosed with it.</w:t>
       </w:r>
       <w:r>
         <w:rPr>
@@ -5760,22 +5953,9 @@
     </w:p>
     <w:p>
       <w:pPr>
-        <w:spacing w:line="360" w:lineRule="auto"/>
-        <w:rPr>
-          <w:lang w:val="en-US"/>
-        </w:rPr>
-      </w:pPr>
-    </w:p>
-    <w:p>
-      <w:pPr>
-        <w:spacing w:line="360" w:lineRule="auto"/>
-        <w:rPr>
-          <w:lang w:val="en-US"/>
-        </w:rPr>
-      </w:pPr>
-    </w:p>
-    <w:p>
-      <w:pPr>
+        <w:tabs>
+          <w:tab w:val="left" w:pos="2987"/>
+        </w:tabs>
         <w:spacing w:line="360" w:lineRule="auto"/>
         <w:rPr>
           <w:lang w:val="en-US"/>
@@ -6197,7 +6377,7 @@
                                 <w:sz w:val="20"/>
                                 <w:szCs w:val="20"/>
                               </w:rPr>
-                              <w:t>diagnosis age counts</w:t>
+                              <w:t>Sparseness of features</w:t>
                             </w:r>
                           </w:p>
                         </w:txbxContent>
@@ -6263,7 +6443,7 @@
                           <w:sz w:val="20"/>
                           <w:szCs w:val="20"/>
                         </w:rPr>
-                        <w:t>diagnosis age counts</w:t>
+                        <w:t>Sparseness of features</w:t>
                       </w:r>
                     </w:p>
                   </w:txbxContent>
@@ -6328,7 +6508,6 @@
           <w:lang w:val="en-US"/>
         </w:rPr>
       </w:pPr>
-      <w:bookmarkStart w:id="19" w:name="_Toc168925169"/>
       <w:r>
         <w:rPr>
           <w:color w:val="595959" w:themeColor="text1" w:themeTint="A6"/>
@@ -6336,6 +6515,7 @@
         </w:rPr>
         <w:br w:type="page"/>
       </w:r>
+      <w:bookmarkStart w:id="20" w:name="_Toc176244374"/>
       <w:r>
         <w:rPr>
           <w:color w:val="595959" w:themeColor="text1" w:themeTint="A6"/>
@@ -6351,6 +6531,7 @@
         </w:rPr>
         <w:t>Handling Categorical features</w:t>
       </w:r>
+      <w:bookmarkEnd w:id="20"/>
     </w:p>
     <w:p>
       <w:pPr>
@@ -6525,7 +6706,23 @@
             <w:rStyle w:val="Hyperlink"/>
             <w:lang w:val="en-US"/>
           </w:rPr>
-          <w:t>Date K50 first reported (crohn's disease)</w:t>
+          <w:t>Date K50 first reported (</w:t>
+        </w:r>
+        <w:proofErr w:type="spellStart"/>
+        <w:r>
+          <w:rPr>
+            <w:rStyle w:val="Hyperlink"/>
+            <w:lang w:val="en-US"/>
+          </w:rPr>
+          <w:t>crohn's</w:t>
+        </w:r>
+        <w:proofErr w:type="spellEnd"/>
+        <w:r>
+          <w:rPr>
+            <w:rStyle w:val="Hyperlink"/>
+            <w:lang w:val="en-US"/>
+          </w:rPr>
+          <w:t xml:space="preserve"> disease)</w:t>
         </w:r>
       </w:hyperlink>
       <w:r>
@@ -6912,6 +7109,7 @@
           <w:lang w:val="en-US"/>
         </w:rPr>
       </w:pPr>
+      <w:bookmarkStart w:id="21" w:name="_Toc176244375"/>
       <w:r>
         <w:rPr>
           <w:color w:val="595959" w:themeColor="text1" w:themeTint="A6"/>
@@ -6934,7 +7132,7 @@
         </w:rPr>
         <w:t>: Feature Engineering</w:t>
       </w:r>
-      <w:bookmarkEnd w:id="19"/>
+      <w:bookmarkEnd w:id="21"/>
       <w:r>
         <w:rPr>
           <w:color w:val="595959" w:themeColor="text1" w:themeTint="A6"/>
@@ -7274,7 +7472,21 @@
         <w:rPr>
           <w:lang w:val="en-US"/>
         </w:rPr>
-        <w:t xml:space="preserve"> from the ‘hesin_diag’ file, which contains icd-10 codes of different diagnosis </w:t>
+        <w:t xml:space="preserve"> from the ‘</w:t>
+      </w:r>
+      <w:proofErr w:type="spellStart"/>
+      <w:r>
+        <w:rPr>
+          <w:lang w:val="en-US"/>
+        </w:rPr>
+        <w:t>hesin_diag</w:t>
+      </w:r>
+      <w:proofErr w:type="spellEnd"/>
+      <w:r>
+        <w:rPr>
+          <w:lang w:val="en-US"/>
+        </w:rPr>
+        <w:t xml:space="preserve">’ file, which contains icd-10 codes of different diagnosis </w:t>
       </w:r>
       <w:r>
         <w:rPr>
@@ -7366,6 +7578,7 @@
           <w:lang w:val="en-US"/>
         </w:rPr>
       </w:pPr>
+      <w:bookmarkStart w:id="22" w:name="_Toc176244376"/>
       <w:r>
         <w:rPr>
           <w:lang w:val="en-US"/>
@@ -7373,13 +7586,22 @@
         <w:lastRenderedPageBreak/>
         <w:t>Data Imputations and Cleansing</w:t>
       </w:r>
-    </w:p>
-    <w:p>
-      <w:pPr>
-        <w:spacing w:line="360" w:lineRule="auto"/>
-      </w:pPr>
-      <w:r>
-        <w:t xml:space="preserve">The UK Biobank data is very sparse, containing numerous NaN values. For instance, one feature we wanted to analyse was whether the patient has anaemia, to explore a potential correlation between anaemia and endometriosis. However, upon extracting this feature, we found that only 256 women had documented data on anaemia diagnosis. During the data imputation and cleansing stage, we </w:t>
+      <w:bookmarkEnd w:id="22"/>
+    </w:p>
+    <w:p>
+      <w:pPr>
+        <w:spacing w:line="360" w:lineRule="auto"/>
+      </w:pPr>
+      <w:r>
+        <w:t xml:space="preserve">The UK Biobank data is very sparse, containing numerous </w:t>
+      </w:r>
+      <w:proofErr w:type="spellStart"/>
+      <w:r>
+        <w:t>NaN</w:t>
+      </w:r>
+      <w:proofErr w:type="spellEnd"/>
+      <w:r>
+        <w:t xml:space="preserve"> values. For instance, one feature we wanted to analyse was whether the patient has anaemia, to explore a potential correlation between anaemia and endometriosis. However, upon extracting this feature, we found that only 256 women had documented data on anaemia diagnosis. During the data imputation and cleansing stage, we </w:t>
       </w:r>
       <w:r>
         <w:t>have</w:t>
@@ -7402,12 +7624,14 @@
           <w:color w:val="595959" w:themeColor="text1" w:themeTint="A6"/>
         </w:rPr>
       </w:pPr>
+      <w:bookmarkStart w:id="23" w:name="_Toc176244377"/>
       <w:r>
         <w:rPr>
           <w:color w:val="595959" w:themeColor="text1" w:themeTint="A6"/>
         </w:rPr>
         <w:t>Removed Features</w:t>
       </w:r>
+      <w:bookmarkEnd w:id="23"/>
     </w:p>
     <w:p>
       <w:pPr>
@@ -7425,12 +7649,14 @@
           <w:color w:val="595959" w:themeColor="text1" w:themeTint="A6"/>
         </w:rPr>
       </w:pPr>
+      <w:bookmarkStart w:id="24" w:name="_Toc176244378"/>
       <w:r>
         <w:rPr>
           <w:color w:val="595959" w:themeColor="text1" w:themeTint="A6"/>
         </w:rPr>
         <w:t>Imputing Features</w:t>
       </w:r>
+      <w:bookmarkEnd w:id="24"/>
     </w:p>
     <w:p>
       <w:pPr>
@@ -7619,6 +7845,7 @@
           <w:lang w:val="en-US"/>
         </w:rPr>
       </w:pPr>
+      <w:bookmarkStart w:id="25" w:name="_Toc176244379"/>
       <w:r>
         <w:rPr>
           <w:lang w:val="en-US"/>
@@ -7626,6 +7853,7 @@
         <w:lastRenderedPageBreak/>
         <w:t>Model Selection</w:t>
       </w:r>
+      <w:bookmarkEnd w:id="25"/>
     </w:p>
     <w:p>
       <w:pPr>
@@ -7636,6 +7864,7 @@
           <w:lang w:val="en-US"/>
         </w:rPr>
       </w:pPr>
+      <w:bookmarkStart w:id="26" w:name="_Toc176244380"/>
       <w:r>
         <w:rPr>
           <w:color w:val="595959" w:themeColor="text1" w:themeTint="A6"/>
@@ -7643,6 +7872,7 @@
         </w:rPr>
         <w:t>Model Selection Overview</w:t>
       </w:r>
+      <w:bookmarkEnd w:id="26"/>
     </w:p>
     <w:p>
       <w:pPr>
@@ -7677,7 +7907,49 @@
         <w:rPr>
           <w:lang w:val="en-US"/>
         </w:rPr>
-        <w:t xml:space="preserve"> Like XGBoost and CatBoost, which are proven to be good candidates for processing tabular data and can work with sparse data (data that contains many NaN values). As The UKB data is very sparse, we hope that these models will be able to generalize the data and give a good prediction.</w:t>
+        <w:t xml:space="preserve"> Like </w:t>
+      </w:r>
+      <w:proofErr w:type="spellStart"/>
+      <w:r>
+        <w:rPr>
+          <w:lang w:val="en-US"/>
+        </w:rPr>
+        <w:t>XGBoost</w:t>
+      </w:r>
+      <w:proofErr w:type="spellEnd"/>
+      <w:r>
+        <w:rPr>
+          <w:lang w:val="en-US"/>
+        </w:rPr>
+        <w:t xml:space="preserve"> and </w:t>
+      </w:r>
+      <w:proofErr w:type="spellStart"/>
+      <w:r>
+        <w:rPr>
+          <w:lang w:val="en-US"/>
+        </w:rPr>
+        <w:t>CatBoost</w:t>
+      </w:r>
+      <w:proofErr w:type="spellEnd"/>
+      <w:r>
+        <w:rPr>
+          <w:lang w:val="en-US"/>
+        </w:rPr>
+        <w:t xml:space="preserve">, which are proven to be good candidates for processing tabular data and can work with sparse data (data that contains many </w:t>
+      </w:r>
+      <w:proofErr w:type="spellStart"/>
+      <w:r>
+        <w:rPr>
+          <w:lang w:val="en-US"/>
+        </w:rPr>
+        <w:t>NaN</w:t>
+      </w:r>
+      <w:proofErr w:type="spellEnd"/>
+      <w:r>
+        <w:rPr>
+          <w:lang w:val="en-US"/>
+        </w:rPr>
+        <w:t xml:space="preserve"> values). As The UKB data is very sparse, we hope that these models will be able to generalize the data and give a good prediction.</w:t>
       </w:r>
     </w:p>
     <w:p>
@@ -7763,6 +8035,7 @@
           <w:lang w:val="en-US"/>
         </w:rPr>
       </w:pPr>
+      <w:bookmarkStart w:id="27" w:name="_Toc176244381"/>
       <w:r>
         <w:rPr>
           <w:color w:val="595959" w:themeColor="text1" w:themeTint="A6"/>
@@ -7770,6 +8043,7 @@
         </w:rPr>
         <w:t>Models Tested</w:t>
       </w:r>
+      <w:bookmarkEnd w:id="27"/>
     </w:p>
     <w:p>
       <w:pPr>
@@ -7799,12 +8073,21 @@
           <w:lang w:val="en-US"/>
         </w:rPr>
       </w:pPr>
+      <w:proofErr w:type="spellStart"/>
       <w:r>
         <w:rPr>
           <w:u w:val="single"/>
           <w:lang w:val="en-US"/>
         </w:rPr>
-        <w:t>XGBoost (Extreme Gradient Boosting)</w:t>
+        <w:t>XGBoost</w:t>
+      </w:r>
+      <w:proofErr w:type="spellEnd"/>
+      <w:r>
+        <w:rPr>
+          <w:u w:val="single"/>
+          <w:lang w:val="en-US"/>
+        </w:rPr>
+        <w:t xml:space="preserve"> (Extreme Gradient Boosting)</w:t>
       </w:r>
       <w:r>
         <w:rPr>
@@ -7837,12 +8120,21 @@
           <w:lang w:val="en-US"/>
         </w:rPr>
       </w:pPr>
+      <w:proofErr w:type="spellStart"/>
       <w:r>
         <w:rPr>
           <w:u w:val="single"/>
           <w:lang w:val="en-US"/>
         </w:rPr>
-        <w:t>CatBoost (Categorical Boosting)</w:t>
+        <w:t>CatBoost</w:t>
+      </w:r>
+      <w:proofErr w:type="spellEnd"/>
+      <w:r>
+        <w:rPr>
+          <w:u w:val="single"/>
+          <w:lang w:val="en-US"/>
+        </w:rPr>
+        <w:t xml:space="preserve"> (Categorical Boosting)</w:t>
       </w:r>
       <w:r>
         <w:rPr>
@@ -7860,7 +8152,21 @@
         <w:rPr>
           <w:lang w:val="en-US"/>
         </w:rPr>
-        <w:t>Specifically designed to handle categorical data more effectively without requiring extensive preprocessing. CatBoost automates the treatment of categorical features, which is particularly useful for datasets like ours.</w:t>
+        <w:t xml:space="preserve">Specifically designed to handle categorical data more effectively without requiring extensive preprocessing. </w:t>
+      </w:r>
+      <w:proofErr w:type="spellStart"/>
+      <w:r>
+        <w:rPr>
+          <w:lang w:val="en-US"/>
+        </w:rPr>
+        <w:t>CatBoost</w:t>
+      </w:r>
+      <w:proofErr w:type="spellEnd"/>
+      <w:r>
+        <w:rPr>
+          <w:lang w:val="en-US"/>
+        </w:rPr>
+        <w:t xml:space="preserve"> automates the treatment of categorical features, which is particularly useful for datasets like ours.</w:t>
       </w:r>
     </w:p>
     <w:p>
@@ -8073,6 +8379,7 @@
           <w:lang w:val="en-US"/>
         </w:rPr>
       </w:pPr>
+      <w:bookmarkStart w:id="28" w:name="_Toc176244382"/>
       <w:r>
         <w:rPr>
           <w:color w:val="595959" w:themeColor="text1" w:themeTint="A6"/>
@@ -8080,6 +8387,7 @@
         </w:rPr>
         <w:t>Model Selection Class</w:t>
       </w:r>
+      <w:bookmarkEnd w:id="28"/>
     </w:p>
     <w:p>
       <w:pPr>
@@ -8136,7 +8444,21 @@
         <w:rPr>
           <w:lang w:val="en-US"/>
         </w:rPr>
-        <w:t>The `ModelSelector` class provides a convenient way to train and evaluate multiple machine learning models on a given dataset, and automatically selects the best-performing model based on accuracy and F1 score.</w:t>
+        <w:t>The `</w:t>
+      </w:r>
+      <w:proofErr w:type="spellStart"/>
+      <w:r>
+        <w:rPr>
+          <w:lang w:val="en-US"/>
+        </w:rPr>
+        <w:t>ModelSelector</w:t>
+      </w:r>
+      <w:proofErr w:type="spellEnd"/>
+      <w:r>
+        <w:rPr>
+          <w:lang w:val="en-US"/>
+        </w:rPr>
+        <w:t>` class provides a convenient way to train and evaluate multiple machine learning models on a given dataset, and automatically selects the best-performing model based on accuracy and F1 score.</w:t>
       </w:r>
     </w:p>
     <w:p>
@@ -8180,13 +8502,57 @@
           <w:u w:val="single"/>
           <w:lang w:val="en-US"/>
         </w:rPr>
-        <w:t>`__init__()`</w:t>
-      </w:r>
-      <w:r>
-        <w:rPr>
-          <w:lang w:val="en-US"/>
-        </w:rPr>
-        <w:t>: The constructor initializes a dictionary of models to be trained, including XGBoost, CatBoost, Logistic Regression, SVM, MLP Classifier, and Random Forest. It also initializes variables to store the training results and the best model.</w:t>
+        <w:t>`__</w:t>
+      </w:r>
+      <w:proofErr w:type="spellStart"/>
+      <w:r>
+        <w:rPr>
+          <w:u w:val="single"/>
+          <w:lang w:val="en-US"/>
+        </w:rPr>
+        <w:t>init</w:t>
+      </w:r>
+      <w:proofErr w:type="spellEnd"/>
+      <w:r>
+        <w:rPr>
+          <w:u w:val="single"/>
+          <w:lang w:val="en-US"/>
+        </w:rPr>
+        <w:t>__()`</w:t>
+      </w:r>
+      <w:r>
+        <w:rPr>
+          <w:lang w:val="en-US"/>
+        </w:rPr>
+        <w:t xml:space="preserve">: The constructor initializes a dictionary of models to be trained, including </w:t>
+      </w:r>
+      <w:proofErr w:type="spellStart"/>
+      <w:r>
+        <w:rPr>
+          <w:lang w:val="en-US"/>
+        </w:rPr>
+        <w:t>XGBoost</w:t>
+      </w:r>
+      <w:proofErr w:type="spellEnd"/>
+      <w:r>
+        <w:rPr>
+          <w:lang w:val="en-US"/>
+        </w:rPr>
+        <w:t xml:space="preserve">, </w:t>
+      </w:r>
+      <w:proofErr w:type="spellStart"/>
+      <w:r>
+        <w:rPr>
+          <w:lang w:val="en-US"/>
+        </w:rPr>
+        <w:t>CatBoost</w:t>
+      </w:r>
+      <w:proofErr w:type="spellEnd"/>
+      <w:r>
+        <w:rPr>
+          <w:lang w:val="en-US"/>
+        </w:rPr>
+        <w:t>, Logistic Regression, SVM, MLP Classifier, and Random Forest. It also initializes variables to store the training results and the best model.</w:t>
       </w:r>
     </w:p>
     <w:p>
@@ -8206,7 +8572,23 @@
           <w:u w:val="single"/>
           <w:lang w:val="en-US"/>
         </w:rPr>
-        <w:t>`train_models()`</w:t>
+        <w:t>`</w:t>
+      </w:r>
+      <w:proofErr w:type="spellStart"/>
+      <w:r>
+        <w:rPr>
+          <w:u w:val="single"/>
+          <w:lang w:val="en-US"/>
+        </w:rPr>
+        <w:t>train_models</w:t>
+      </w:r>
+      <w:proofErr w:type="spellEnd"/>
+      <w:r>
+        <w:rPr>
+          <w:u w:val="single"/>
+          <w:lang w:val="en-US"/>
+        </w:rPr>
+        <w:t>()`</w:t>
       </w:r>
       <w:r>
         <w:rPr>
@@ -8232,7 +8614,23 @@
           <w:u w:val="single"/>
           <w:lang w:val="en-US"/>
         </w:rPr>
-        <w:t>`save_results()`</w:t>
+        <w:t>`</w:t>
+      </w:r>
+      <w:proofErr w:type="spellStart"/>
+      <w:r>
+        <w:rPr>
+          <w:u w:val="single"/>
+          <w:lang w:val="en-US"/>
+        </w:rPr>
+        <w:t>save_results</w:t>
+      </w:r>
+      <w:proofErr w:type="spellEnd"/>
+      <w:r>
+        <w:rPr>
+          <w:u w:val="single"/>
+          <w:lang w:val="en-US"/>
+        </w:rPr>
+        <w:t>()`</w:t>
       </w:r>
       <w:r>
         <w:rPr>
@@ -8259,13 +8657,71 @@
           <w:lang w:val="en-US"/>
         </w:rPr>
         <w:lastRenderedPageBreak/>
-        <w:t>`update_best_model()`</w:t>
-      </w:r>
-      <w:r>
-        <w:rPr>
-          <w:lang w:val="en-US"/>
-        </w:rPr>
-        <w:t>: This method checks if the current model's accuracy is better than the best model seen so far. If so, it updates the `best_model`, `best_score`, and `best_model_name` variables.</w:t>
+        <w:t>`</w:t>
+      </w:r>
+      <w:proofErr w:type="spellStart"/>
+      <w:r>
+        <w:rPr>
+          <w:u w:val="single"/>
+          <w:lang w:val="en-US"/>
+        </w:rPr>
+        <w:t>update_best_model</w:t>
+      </w:r>
+      <w:proofErr w:type="spellEnd"/>
+      <w:r>
+        <w:rPr>
+          <w:u w:val="single"/>
+          <w:lang w:val="en-US"/>
+        </w:rPr>
+        <w:t>()`</w:t>
+      </w:r>
+      <w:r>
+        <w:rPr>
+          <w:lang w:val="en-US"/>
+        </w:rPr>
+        <w:t>: This method checks if the current model's accuracy is better than the best model seen so far. If so, it updates the `</w:t>
+      </w:r>
+      <w:proofErr w:type="spellStart"/>
+      <w:r>
+        <w:rPr>
+          <w:lang w:val="en-US"/>
+        </w:rPr>
+        <w:t>best_model</w:t>
+      </w:r>
+      <w:proofErr w:type="spellEnd"/>
+      <w:r>
+        <w:rPr>
+          <w:lang w:val="en-US"/>
+        </w:rPr>
+        <w:t>`, `</w:t>
+      </w:r>
+      <w:proofErr w:type="spellStart"/>
+      <w:r>
+        <w:rPr>
+          <w:lang w:val="en-US"/>
+        </w:rPr>
+        <w:t>best_score</w:t>
+      </w:r>
+      <w:proofErr w:type="spellEnd"/>
+      <w:r>
+        <w:rPr>
+          <w:lang w:val="en-US"/>
+        </w:rPr>
+        <w:t>`, and `</w:t>
+      </w:r>
+      <w:proofErr w:type="spellStart"/>
+      <w:r>
+        <w:rPr>
+          <w:lang w:val="en-US"/>
+        </w:rPr>
+        <w:t>best_model_name</w:t>
+      </w:r>
+      <w:proofErr w:type="spellEnd"/>
+      <w:r>
+        <w:rPr>
+          <w:lang w:val="en-US"/>
+        </w:rPr>
+        <w:t>` variables.</w:t>
       </w:r>
     </w:p>
     <w:p>
@@ -8285,7 +8741,23 @@
           <w:u w:val="single"/>
           <w:lang w:val="en-US"/>
         </w:rPr>
-        <w:t>`print_results()`</w:t>
+        <w:t>`</w:t>
+      </w:r>
+      <w:proofErr w:type="spellStart"/>
+      <w:r>
+        <w:rPr>
+          <w:u w:val="single"/>
+          <w:lang w:val="en-US"/>
+        </w:rPr>
+        <w:t>print_results</w:t>
+      </w:r>
+      <w:proofErr w:type="spellEnd"/>
+      <w:r>
+        <w:rPr>
+          <w:u w:val="single"/>
+          <w:lang w:val="en-US"/>
+        </w:rPr>
+        <w:t>()`</w:t>
       </w:r>
       <w:r>
         <w:rPr>
@@ -8311,7 +8783,23 @@
           <w:u w:val="single"/>
           <w:lang w:val="en-US"/>
         </w:rPr>
-        <w:t>`plot_results()`</w:t>
+        <w:t>`</w:t>
+      </w:r>
+      <w:proofErr w:type="spellStart"/>
+      <w:r>
+        <w:rPr>
+          <w:u w:val="single"/>
+          <w:lang w:val="en-US"/>
+        </w:rPr>
+        <w:t>plot_results</w:t>
+      </w:r>
+      <w:proofErr w:type="spellEnd"/>
+      <w:r>
+        <w:rPr>
+          <w:u w:val="single"/>
+          <w:lang w:val="en-US"/>
+        </w:rPr>
+        <w:t>()`</w:t>
       </w:r>
       <w:r>
         <w:rPr>
@@ -8331,7 +8819,21 @@
         <w:rPr>
           <w:lang w:val="en-US"/>
         </w:rPr>
-        <w:t xml:space="preserve">The main benefit of this `ModelSelector` class is that it provides a standardized way to train and evaluate multiple machine learning models on a dataset, and automatically selects the best-performing model based on the specified metrics (in this case, accuracy and F1 score). </w:t>
+        <w:t>The main benefit of this `</w:t>
+      </w:r>
+      <w:proofErr w:type="spellStart"/>
+      <w:r>
+        <w:rPr>
+          <w:lang w:val="en-US"/>
+        </w:rPr>
+        <w:t>ModelSelector</w:t>
+      </w:r>
+      <w:proofErr w:type="spellEnd"/>
+      <w:r>
+        <w:rPr>
+          <w:lang w:val="en-US"/>
+        </w:rPr>
+        <w:t xml:space="preserve">` class is that it provides a standardized way to train and evaluate multiple machine learning models on a dataset, and automatically selects the best-performing model based on the specified metrics (in this case, accuracy and F1 score). </w:t>
       </w:r>
     </w:p>
     <w:p>
@@ -8351,7 +8853,7 @@
           <w:lang w:val="en-US"/>
         </w:rPr>
       </w:pPr>
-      <w:bookmarkStart w:id="20" w:name="_Toc168925174"/>
+      <w:bookmarkStart w:id="29" w:name="_Toc176244383"/>
       <w:r>
         <w:rPr>
           <w:color w:val="595959" w:themeColor="text1" w:themeTint="A6"/>
@@ -8359,7 +8861,6 @@
         </w:rPr>
         <w:t xml:space="preserve">Model </w:t>
       </w:r>
-      <w:bookmarkEnd w:id="20"/>
       <w:r>
         <w:rPr>
           <w:color w:val="595959" w:themeColor="text1" w:themeTint="A6"/>
@@ -8367,6 +8868,7 @@
         </w:rPr>
         <w:t>Selection results</w:t>
       </w:r>
+      <w:bookmarkEnd w:id="29"/>
     </w:p>
     <w:p>
       <w:pPr>
@@ -8660,11 +9162,19 @@
         </w:rPr>
         <w:t xml:space="preserve"> show </w:t>
       </w:r>
-      <w:r>
-        <w:rPr>
-          <w:lang w:val="en-US"/>
-        </w:rPr>
-        <w:t>CatBoost was selected as the final model for our project. Its ability to natively handle categorical variables, combined with its superior performance metrics, made it the ideal choice for</w:t>
+      <w:proofErr w:type="spellStart"/>
+      <w:r>
+        <w:rPr>
+          <w:lang w:val="en-US"/>
+        </w:rPr>
+        <w:t>CatBoost</w:t>
+      </w:r>
+      <w:proofErr w:type="spellEnd"/>
+      <w:r>
+        <w:rPr>
+          <w:lang w:val="en-US"/>
+        </w:rPr>
+        <w:t xml:space="preserve"> was selected as the final model for our project. Its ability to natively handle categorical variables, combined with its superior performance metrics, made it the ideal choice for</w:t>
       </w:r>
       <w:r>
         <w:rPr>
@@ -8780,6 +9290,7 @@
           <w:lang w:val="en-US"/>
         </w:rPr>
       </w:pPr>
+      <w:bookmarkStart w:id="30" w:name="_Toc176244384"/>
       <w:r>
         <w:rPr>
           <w:lang w:val="en-US"/>
@@ -8787,19 +9298,34 @@
         <w:lastRenderedPageBreak/>
         <w:t>Tuning Chosen model</w:t>
       </w:r>
-    </w:p>
-    <w:p>
-      <w:pPr>
-        <w:spacing w:line="360" w:lineRule="auto"/>
-        <w:rPr>
-          <w:lang w:val="en-US"/>
-        </w:rPr>
-      </w:pPr>
-      <w:r>
-        <w:rPr>
-          <w:lang w:val="en-US"/>
-        </w:rPr>
-        <w:t>After selecting CatBoost as the best-performing model in our project, we focused on hyperparameter tuning to optimize its performance further. Hyperparameter tuning involves adjusting the model’s parameters that are not learned from the data but are set before the training process begins. The goal is to find the combination of hyperparameters that results in the best performance of the model.</w:t>
+      <w:bookmarkEnd w:id="30"/>
+    </w:p>
+    <w:p>
+      <w:pPr>
+        <w:spacing w:line="360" w:lineRule="auto"/>
+        <w:rPr>
+          <w:lang w:val="en-US"/>
+        </w:rPr>
+      </w:pPr>
+      <w:r>
+        <w:rPr>
+          <w:lang w:val="en-US"/>
+        </w:rPr>
+        <w:t xml:space="preserve">After selecting </w:t>
+      </w:r>
+      <w:proofErr w:type="spellStart"/>
+      <w:r>
+        <w:rPr>
+          <w:lang w:val="en-US"/>
+        </w:rPr>
+        <w:t>CatBoost</w:t>
+      </w:r>
+      <w:proofErr w:type="spellEnd"/>
+      <w:r>
+        <w:rPr>
+          <w:lang w:val="en-US"/>
+        </w:rPr>
+        <w:t xml:space="preserve"> as the best-performing model in our project, we focused on hyperparameter tuning to optimize its performance further. Hyperparameter tuning involves adjusting the model’s parameters that are not learned from the data but are set before the training process begins. The goal is to find the combination of hyperparameters that results in the best performance of the model.</w:t>
       </w:r>
     </w:p>
     <w:p>
@@ -8952,6 +9478,7 @@
     </w:p>
     <w:p>
       <w:pPr>
+        <w:spacing w:line="360" w:lineRule="auto"/>
         <w:rPr>
           <w:u w:val="single"/>
           <w:lang w:val="en-US"/>
@@ -8968,10 +9495,12 @@
     <w:p>
       <w:pPr>
         <w:pStyle w:val="Heading1"/>
-        <w:rPr>
-          <w:lang w:val="en-US"/>
-        </w:rPr>
-      </w:pPr>
+        <w:spacing w:line="360" w:lineRule="auto"/>
+        <w:rPr>
+          <w:lang w:val="en-US"/>
+        </w:rPr>
+      </w:pPr>
+      <w:bookmarkStart w:id="31" w:name="_Toc176244385"/>
       <w:r>
         <w:rPr>
           <w:lang w:val="en-US"/>
@@ -8979,6 +9508,7 @@
         <w:lastRenderedPageBreak/>
         <w:t>Result Analysis</w:t>
       </w:r>
+      <w:bookmarkEnd w:id="31"/>
       <w:r>
         <w:rPr>
           <w:lang w:val="en-US"/>
@@ -8994,7 +9524,7 @@
           <w:lang w:val="en-US"/>
         </w:rPr>
       </w:pPr>
-      <w:bookmarkStart w:id="21" w:name="_Toc168925175"/>
+      <w:bookmarkStart w:id="32" w:name="_Toc176244386"/>
       <w:r>
         <w:rPr>
           <w:lang w:val="en-US"/>
@@ -9008,7 +9538,7 @@
         </w:rPr>
         <w:t>Challenges</w:t>
       </w:r>
-      <w:bookmarkEnd w:id="21"/>
+      <w:bookmarkEnd w:id="32"/>
     </w:p>
     <w:p>
       <w:pPr>
@@ -9310,63 +9840,12 @@
         <w:rPr>
           <w:lang w:val="en-US"/>
         </w:rPr>
-        <w:t>Th</w:t>
-      </w:r>
-      <w:r>
-        <w:rPr>
-          <w:lang w:val="en-US"/>
-        </w:rPr>
-        <w:t>ese</w:t>
-      </w:r>
-      <w:r>
-        <w:rPr>
-          <w:lang w:val="en-US"/>
-        </w:rPr>
-        <w:t xml:space="preserve"> fact</w:t>
-      </w:r>
-      <w:r>
-        <w:rPr>
-          <w:lang w:val="en-US"/>
-        </w:rPr>
-        <w:t>s</w:t>
-      </w:r>
-      <w:r>
-        <w:rPr>
-          <w:lang w:val="en-US"/>
-        </w:rPr>
-        <w:t xml:space="preserve"> introduce a layer of uncertainty regarding the accuracy of the diagnoses, as self-diagnoses may lack the certainty and precision of clinical assessments. Furthermore, the dynamic nature of endometriosis progression and treatment outcomes necessitates longitudinal data, which may be limited in our dataset. Despite these constraints, our research strives to navigate these complexities and contribute towards advancing the understanding and diagnosis of endometriosis.</w:t>
-      </w:r>
-    </w:p>
-    <w:p>
-      <w:pPr>
-        <w:rPr>
-          <w:lang w:val="en-US"/>
-        </w:rPr>
-      </w:pPr>
-    </w:p>
-    <w:p>
-      <w:pPr>
-        <w:rPr>
-          <w:lang w:val="en-US"/>
-        </w:rPr>
-      </w:pPr>
-    </w:p>
-    <w:p>
-      <w:pPr>
-        <w:rPr>
-          <w:lang w:val="en-US"/>
-        </w:rPr>
-      </w:pPr>
-    </w:p>
-    <w:p>
-      <w:pPr>
-        <w:rPr>
-          <w:lang w:val="en-US"/>
-        </w:rPr>
-      </w:pPr>
-    </w:p>
-    <w:p>
-      <w:pPr>
+        <w:t>In summary, our study faced several limitations that could impact the generalizability and applicability of our findings. The discrepancy in average diagnosis age and the lack of population diversity in the UK Biobank data suggest that our model may not fully represent the broader population. Additionally, the use of an artificially balanced dataset, while useful for research purposes, deviates from the true prevalence of endometriosis in the general population. Despite these challenges, the decisions made were intentional and aimed at advancing our research while ensuring relevance in clinical settings. Future work should focus on addressing these limitations to improve the model's accuracy and fairness when applied to more diverse and representative populations.</w:t>
+      </w:r>
+    </w:p>
+    <w:p>
+      <w:pPr>
+        <w:spacing w:line="360" w:lineRule="auto"/>
         <w:rPr>
           <w:lang w:val="en-US"/>
         </w:rPr>
@@ -9375,10 +9854,13 @@
     <w:p>
       <w:pPr>
         <w:pStyle w:val="Heading1"/>
-        <w:rPr>
-          <w:lang w:val="en-US"/>
-        </w:rPr>
-      </w:pPr>
+        <w:spacing w:line="360" w:lineRule="auto"/>
+        <w:rPr>
+          <w:rtl/>
+          <w:lang w:val="en-US"/>
+        </w:rPr>
+      </w:pPr>
+      <w:bookmarkStart w:id="33" w:name="_Toc176244387"/>
       <w:r>
         <w:rPr>
           <w:lang w:val="en-US"/>
@@ -9386,33 +9868,96 @@
         <w:lastRenderedPageBreak/>
         <w:t>Conclusions</w:t>
       </w:r>
-    </w:p>
-    <w:p>
-      <w:pPr>
-        <w:rPr>
-          <w:lang w:val="en-US"/>
-        </w:rPr>
-      </w:pPr>
-      <w:r>
-        <w:rPr>
-          <w:lang w:val="en-US"/>
-        </w:rPr>
-        <w:br w:type="page"/>
-      </w:r>
+      <w:bookmarkEnd w:id="33"/>
+    </w:p>
+    <w:p>
+      <w:pPr>
+        <w:spacing w:line="360" w:lineRule="auto"/>
+        <w:rPr>
+          <w:lang w:val="en-US"/>
+        </w:rPr>
+      </w:pPr>
+      <w:r>
+        <w:rPr>
+          <w:lang w:val="en-US"/>
+        </w:rPr>
+        <w:t>Our study has significant implications for both the awareness and diagnosis of endometriosis. By developing and validating a machine learning model, we aim to contribute to the early detection of this often-overlooked condition</w:t>
+      </w:r>
+      <w:r>
+        <w:rPr>
+          <w:lang w:val="en-US"/>
+        </w:rPr>
+        <w:t xml:space="preserve">. </w:t>
+      </w:r>
+      <w:r>
+        <w:rPr>
+          <w:lang w:val="en-US"/>
+        </w:rPr>
+        <w:br/>
+      </w:r>
+      <w:r>
+        <w:rPr>
+          <w:lang w:val="en-US"/>
+        </w:rPr>
+        <w:t>Our work has a dual impact: First, it helps raise awareness of endometriosis among healthcare professionals and the public, emphasizing the critical need for timely diagnosis. Second, it has the potential to shorten the time to diagnosis, leading to earlier interventions and better patient outcomes.</w:t>
+      </w:r>
+    </w:p>
+    <w:p>
+      <w:pPr>
+        <w:spacing w:line="360" w:lineRule="auto"/>
+        <w:rPr>
+          <w:lang w:val="en-US"/>
+        </w:rPr>
+      </w:pPr>
+      <w:r>
+        <w:rPr>
+          <w:lang w:val="en-US"/>
+        </w:rPr>
+        <w:t>In terms of practical application, our model can be integrated into clinical settings, serving as a valuable tool for healthcare professionals. By assisting in the early identification of endometriosis, the model could play a crucial role in reducing the diagnostic delay that so many patients currently experience, ultimately improving their quality of life.</w:t>
+      </w:r>
+    </w:p>
+    <w:p>
+      <w:pPr>
+        <w:spacing w:line="360" w:lineRule="auto"/>
+        <w:rPr>
+          <w:lang w:val="en-US"/>
+        </w:rPr>
+      </w:pPr>
+      <w:r>
+        <w:rPr>
+          <w:lang w:val="en-US"/>
+        </w:rPr>
+        <w:t>Looking ahead, future work will focus on several key areas. We plan to explore the model's application to other related gynecological conditions, which could benefit from similar early detection approaches. Additionally, we recognize the importance of expanding our dataset to include a more diverse population. Doing so will enhance the model's generalizability and ensure that it is applicable to a broader range of patients, making it a more powerful tool in the fight against endometriosis and related conditions.</w:t>
+      </w:r>
+    </w:p>
+    <w:p>
+      <w:pPr>
+        <w:spacing w:line="360" w:lineRule="auto"/>
+        <w:rPr>
+          <w:lang w:val="en-US"/>
+        </w:rPr>
+      </w:pPr>
+    </w:p>
+    <w:p>
+      <w:pPr>
+        <w:spacing w:line="360" w:lineRule="auto"/>
+        <w:rPr>
+          <w:lang w:val="en-US"/>
+        </w:rPr>
+      </w:pPr>
     </w:p>
     <w:p>
       <w:pPr>
         <w:pStyle w:val="Heading1"/>
         <w:spacing w:line="360" w:lineRule="auto"/>
       </w:pPr>
-      <w:bookmarkStart w:id="22" w:name="_Toc161573731"/>
-      <w:bookmarkStart w:id="23" w:name="_Toc168925176"/>
-      <w:r>
-        <w:lastRenderedPageBreak/>
+      <w:bookmarkStart w:id="34" w:name="_Toc161573731"/>
+      <w:bookmarkStart w:id="35" w:name="_Toc176244388"/>
+      <w:r>
         <w:t>Acknowledgments</w:t>
       </w:r>
-      <w:bookmarkEnd w:id="22"/>
-      <w:bookmarkEnd w:id="23"/>
+      <w:bookmarkEnd w:id="34"/>
+      <w:bookmarkEnd w:id="35"/>
     </w:p>
     <w:p>
       <w:pPr>
@@ -9437,13 +9982,35 @@
         <w:rPr>
           <w:lang w:val="en-US"/>
         </w:rPr>
-        <w:t>Adi Shraibman</w:t>
-      </w:r>
-      <w:r>
-        <w:rPr>
-          <w:lang w:val="en-US"/>
-        </w:rPr>
-        <w:t xml:space="preserve">, Dorit Shweiki, and Yonatan Bilu for their mentorship and support </w:t>
+        <w:t xml:space="preserve">Adi </w:t>
+      </w:r>
+      <w:proofErr w:type="spellStart"/>
+      <w:r>
+        <w:rPr>
+          <w:lang w:val="en-US"/>
+        </w:rPr>
+        <w:t>Shraibman</w:t>
+      </w:r>
+      <w:proofErr w:type="spellEnd"/>
+      <w:r>
+        <w:rPr>
+          <w:lang w:val="en-US"/>
+        </w:rPr>
+        <w:t xml:space="preserve">, Dorit Shweiki, and Yonatan </w:t>
+      </w:r>
+      <w:proofErr w:type="spellStart"/>
+      <w:r>
+        <w:rPr>
+          <w:lang w:val="en-US"/>
+        </w:rPr>
+        <w:t>Bilu</w:t>
+      </w:r>
+      <w:proofErr w:type="spellEnd"/>
+      <w:r>
+        <w:rPr>
+          <w:lang w:val="en-US"/>
+        </w:rPr>
+        <w:t xml:space="preserve"> for their mentorship and support </w:t>
       </w:r>
       <w:r>
         <w:rPr>
@@ -9474,28 +10041,14 @@
     </w:p>
     <w:p>
       <w:pPr>
-        <w:spacing w:line="360" w:lineRule="auto"/>
-        <w:rPr>
-          <w:lang w:val="en-US"/>
-        </w:rPr>
-      </w:pPr>
-      <w:r>
-        <w:rPr>
-          <w:lang w:val="en-US"/>
-        </w:rPr>
-        <w:br w:type="page"/>
-      </w:r>
-    </w:p>
-    <w:p>
-      <w:pPr>
         <w:pStyle w:val="Heading1"/>
         <w:spacing w:line="360" w:lineRule="auto"/>
         <w:rPr>
           <w:lang w:val="en-US"/>
         </w:rPr>
       </w:pPr>
-      <w:bookmarkStart w:id="24" w:name="_Toc161573732"/>
-      <w:bookmarkStart w:id="25" w:name="_Toc168925177"/>
+      <w:bookmarkStart w:id="36" w:name="_Toc161573732"/>
+      <w:bookmarkStart w:id="37" w:name="_Toc176244389"/>
       <w:r>
         <w:rPr>
           <w:lang w:val="en-US"/>
@@ -9503,8 +10056,8 @@
         <w:lastRenderedPageBreak/>
         <w:t>Bibliography</w:t>
       </w:r>
-      <w:bookmarkEnd w:id="24"/>
-      <w:bookmarkEnd w:id="25"/>
+      <w:bookmarkEnd w:id="36"/>
+      <w:bookmarkEnd w:id="37"/>
     </w:p>
     <w:p>
       <w:pPr>
@@ -9552,7 +10105,21 @@
         <w:rPr>
           <w:lang w:val="en-US"/>
         </w:rPr>
-        <w:t xml:space="preserve">] Zondervan, K. T., Becker, C. M., Koga, K., Missmer, S. A., Taylor, R. N., &amp; Viganò, P. (2018). Endometriosis. Nature reviews. Disease primers, 4(1), 9. </w:t>
+        <w:t xml:space="preserve">] Zondervan, K. T., Becker, C. M., Koga, K., </w:t>
+      </w:r>
+      <w:proofErr w:type="spellStart"/>
+      <w:r>
+        <w:rPr>
+          <w:lang w:val="en-US"/>
+        </w:rPr>
+        <w:t>Missmer</w:t>
+      </w:r>
+      <w:proofErr w:type="spellEnd"/>
+      <w:r>
+        <w:rPr>
+          <w:lang w:val="en-US"/>
+        </w:rPr>
+        <w:t xml:space="preserve">, S. A., Taylor, R. N., &amp; Viganò, P. (2018). Endometriosis. Nature reviews. Disease primers, 4(1), 9. </w:t>
       </w:r>
       <w:hyperlink r:id="rId20" w:history="1">
         <w:r>
@@ -9584,8 +10151,16 @@
         <w:rPr>
           <w:lang w:val="en-US"/>
         </w:rPr>
-        <w:t>Blass, I., Sahar, T., Shraibman</w:t>
-      </w:r>
+        <w:t xml:space="preserve">Blass, I., Sahar, T., </w:t>
+      </w:r>
+      <w:proofErr w:type="spellStart"/>
+      <w:r>
+        <w:rPr>
+          <w:lang w:val="en-US"/>
+        </w:rPr>
+        <w:t>Shraibman</w:t>
+      </w:r>
+      <w:proofErr w:type="spellEnd"/>
       <w:r>
         <w:rPr>
           <w:lang w:val="en-US"/>
@@ -9596,7 +10171,21 @@
         <w:rPr>
           <w:lang w:val="en-US"/>
         </w:rPr>
-        <w:t xml:space="preserve">, Ofer, D., Rappoport, N., &amp; Linial, M. (2022). Revisiting the Risk Factors for Endometriosis: A Machine Learning Approach. Journal of Personalized Medicine, 12(7), 1114–1114. </w:t>
+        <w:t xml:space="preserve">, Ofer, D., Rappoport, N., &amp; </w:t>
+      </w:r>
+      <w:proofErr w:type="spellStart"/>
+      <w:r>
+        <w:rPr>
+          <w:lang w:val="en-US"/>
+        </w:rPr>
+        <w:t>Linial</w:t>
+      </w:r>
+      <w:proofErr w:type="spellEnd"/>
+      <w:r>
+        <w:rPr>
+          <w:lang w:val="en-US"/>
+        </w:rPr>
+        <w:t xml:space="preserve">, M. (2022). Revisiting the Risk Factors for Endometriosis: A Machine Learning Approach. Journal of Personalized Medicine, 12(7), 1114–1114. </w:t>
       </w:r>
       <w:hyperlink r:id="rId21" w:history="1">
         <w:r>
@@ -9625,7 +10214,35 @@
         <w:rPr>
           <w:lang w:val="en-US"/>
         </w:rPr>
-        <w:t>Tom Gunnar Tanbo, &amp; Péter Fedorcsák. (2017). Endometriosis</w:t>
+        <w:t xml:space="preserve">Tom Gunnar </w:t>
+      </w:r>
+      <w:proofErr w:type="spellStart"/>
+      <w:r>
+        <w:rPr>
+          <w:lang w:val="en-US"/>
+        </w:rPr>
+        <w:t>Tanbo</w:t>
+      </w:r>
+      <w:proofErr w:type="spellEnd"/>
+      <w:r>
+        <w:rPr>
+          <w:lang w:val="en-US"/>
+        </w:rPr>
+        <w:t xml:space="preserve">, &amp; Péter </w:t>
+      </w:r>
+      <w:proofErr w:type="spellStart"/>
+      <w:r>
+        <w:rPr>
+          <w:lang w:val="en-US"/>
+        </w:rPr>
+        <w:t>Fedorcsák</w:t>
+      </w:r>
+      <w:proofErr w:type="spellEnd"/>
+      <w:r>
+        <w:rPr>
+          <w:lang w:val="en-US"/>
+        </w:rPr>
+        <w:t>. (2017). Endometriosis</w:t>
       </w:r>
       <w:r>
         <w:rPr>
@@ -9638,7 +10255,35 @@
         <w:rPr>
           <w:lang w:val="en-US"/>
         </w:rPr>
-        <w:t>associated infertility: aspects of pathophysiological mechanisms and treatment options. Acta Obstetricia et Gynecologica Scandinavica, 96(6), 659</w:t>
+        <w:t xml:space="preserve">associated infertility: aspects of pathophysiological mechanisms and treatment options. Acta </w:t>
+      </w:r>
+      <w:proofErr w:type="spellStart"/>
+      <w:r>
+        <w:rPr>
+          <w:lang w:val="en-US"/>
+        </w:rPr>
+        <w:t>Obstetricia</w:t>
+      </w:r>
+      <w:proofErr w:type="spellEnd"/>
+      <w:r>
+        <w:rPr>
+          <w:lang w:val="en-US"/>
+        </w:rPr>
+        <w:t xml:space="preserve"> et </w:t>
+      </w:r>
+      <w:proofErr w:type="spellStart"/>
+      <w:r>
+        <w:rPr>
+          <w:lang w:val="en-US"/>
+        </w:rPr>
+        <w:t>Gynecologica</w:t>
+      </w:r>
+      <w:proofErr w:type="spellEnd"/>
+      <w:r>
+        <w:rPr>
+          <w:lang w:val="en-US"/>
+        </w:rPr>
+        <w:t xml:space="preserve"> Scandinavica, 96(6), 659</w:t>
       </w:r>
       <w:r>
         <w:rPr>
@@ -9681,7 +10326,21 @@
         <w:rPr>
           <w:lang w:val="en-US"/>
         </w:rPr>
-        <w:t xml:space="preserve">Horne, A. W., &amp; Missmer, S. A. (2022). Pathophysiology, diagnosis, and management of endometriosis. BMJ (Clinical research ed.), 379, e070750. </w:t>
+        <w:t xml:space="preserve">Horne, A. W., &amp; </w:t>
+      </w:r>
+      <w:proofErr w:type="spellStart"/>
+      <w:r>
+        <w:rPr>
+          <w:lang w:val="en-US"/>
+        </w:rPr>
+        <w:t>Missmer</w:t>
+      </w:r>
+      <w:proofErr w:type="spellEnd"/>
+      <w:r>
+        <w:rPr>
+          <w:lang w:val="en-US"/>
+        </w:rPr>
+        <w:t xml:space="preserve">, S. A. (2022). Pathophysiology, diagnosis, and management of endometriosis. BMJ (Clinical research ed.), 379, e070750. </w:t>
       </w:r>
       <w:hyperlink r:id="rId23" w:history="1">
         <w:r>
@@ -9774,6 +10433,7 @@
         </w:rPr>
         <w:t xml:space="preserve">[8] </w:t>
       </w:r>
+      <w:proofErr w:type="spellStart"/>
       <w:r>
         <w:rPr>
           <w:rStyle w:val="Hyperlink"/>
@@ -9781,7 +10441,57 @@
           <w:u w:val="none"/>
           <w:lang w:val="en-US"/>
         </w:rPr>
-        <w:t>Mehedintu, C., Plotogea, M. N., Ionescu, S., &amp; Antonovici, M. (2014). Endometriosis still a challenge. Journal of medicine and life, 7(3), 349–357.</w:t>
+        <w:t>Mehedintu</w:t>
+      </w:r>
+      <w:proofErr w:type="spellEnd"/>
+      <w:r>
+        <w:rPr>
+          <w:rStyle w:val="Hyperlink"/>
+          <w:color w:val="auto"/>
+          <w:u w:val="none"/>
+          <w:lang w:val="en-US"/>
+        </w:rPr>
+        <w:t xml:space="preserve">, C., </w:t>
+      </w:r>
+      <w:proofErr w:type="spellStart"/>
+      <w:r>
+        <w:rPr>
+          <w:rStyle w:val="Hyperlink"/>
+          <w:color w:val="auto"/>
+          <w:u w:val="none"/>
+          <w:lang w:val="en-US"/>
+        </w:rPr>
+        <w:t>Plotogea</w:t>
+      </w:r>
+      <w:proofErr w:type="spellEnd"/>
+      <w:r>
+        <w:rPr>
+          <w:rStyle w:val="Hyperlink"/>
+          <w:color w:val="auto"/>
+          <w:u w:val="none"/>
+          <w:lang w:val="en-US"/>
+        </w:rPr>
+        <w:t xml:space="preserve">, M. N., Ionescu, S., &amp; </w:t>
+      </w:r>
+      <w:proofErr w:type="spellStart"/>
+      <w:r>
+        <w:rPr>
+          <w:rStyle w:val="Hyperlink"/>
+          <w:color w:val="auto"/>
+          <w:u w:val="none"/>
+          <w:lang w:val="en-US"/>
+        </w:rPr>
+        <w:t>Antonovici</w:t>
+      </w:r>
+      <w:proofErr w:type="spellEnd"/>
+      <w:r>
+        <w:rPr>
+          <w:rStyle w:val="Hyperlink"/>
+          <w:color w:val="auto"/>
+          <w:u w:val="none"/>
+          <w:lang w:val="en-US"/>
+        </w:rPr>
+        <w:t>, M. (2014). Endometriosis still a challenge. Journal of medicine and life, 7(3), 349–357.</w:t>
       </w:r>
       <w:r>
         <w:rPr>
@@ -9828,7 +10538,67 @@
           <w:u w:val="none"/>
           <w:lang w:val="en-US"/>
         </w:rPr>
-        <w:t xml:space="preserve">Barnard, N. D., Holtz, D. N., Schmidt, N., Kolipaka, S., Hata, E., Sutton, M., Znayenko-Miller, T., Hazen, N. D., Cobb, C., &amp; Kahleova, H. (2023). Nutrition in the prevention and treatment of endometriosis: A review. Frontiers in nutrition, 10, 1089891. </w:t>
+        <w:t xml:space="preserve">Barnard, N. D., Holtz, D. N., Schmidt, N., </w:t>
+      </w:r>
+      <w:proofErr w:type="spellStart"/>
+      <w:r>
+        <w:rPr>
+          <w:rStyle w:val="Hyperlink"/>
+          <w:color w:val="auto"/>
+          <w:u w:val="none"/>
+          <w:lang w:val="en-US"/>
+        </w:rPr>
+        <w:t>Kolipaka</w:t>
+      </w:r>
+      <w:proofErr w:type="spellEnd"/>
+      <w:r>
+        <w:rPr>
+          <w:rStyle w:val="Hyperlink"/>
+          <w:color w:val="auto"/>
+          <w:u w:val="none"/>
+          <w:lang w:val="en-US"/>
+        </w:rPr>
+        <w:t xml:space="preserve">, S., Hata, E., Sutton, M., </w:t>
+      </w:r>
+      <w:proofErr w:type="spellStart"/>
+      <w:r>
+        <w:rPr>
+          <w:rStyle w:val="Hyperlink"/>
+          <w:color w:val="auto"/>
+          <w:u w:val="none"/>
+          <w:lang w:val="en-US"/>
+        </w:rPr>
+        <w:t>Znayenko</w:t>
+      </w:r>
+      <w:proofErr w:type="spellEnd"/>
+      <w:r>
+        <w:rPr>
+          <w:rStyle w:val="Hyperlink"/>
+          <w:color w:val="auto"/>
+          <w:u w:val="none"/>
+          <w:lang w:val="en-US"/>
+        </w:rPr>
+        <w:t xml:space="preserve">-Miller, T., Hazen, N. D., Cobb, C., &amp; </w:t>
+      </w:r>
+      <w:proofErr w:type="spellStart"/>
+      <w:r>
+        <w:rPr>
+          <w:rStyle w:val="Hyperlink"/>
+          <w:color w:val="auto"/>
+          <w:u w:val="none"/>
+          <w:lang w:val="en-US"/>
+        </w:rPr>
+        <w:t>Kahleova</w:t>
+      </w:r>
+      <w:proofErr w:type="spellEnd"/>
+      <w:r>
+        <w:rPr>
+          <w:rStyle w:val="Hyperlink"/>
+          <w:color w:val="auto"/>
+          <w:u w:val="none"/>
+          <w:lang w:val="en-US"/>
+        </w:rPr>
+        <w:t xml:space="preserve">, H. (2023). Nutrition in the prevention and treatment of endometriosis: A review. Frontiers in nutrition, 10, 1089891. </w:t>
       </w:r>
       <w:hyperlink r:id="rId27" w:history="1">
         <w:r>
@@ -9867,7 +10637,27 @@
           <w:u w:val="none"/>
           <w:lang w:val="en-US"/>
         </w:rPr>
-        <w:t xml:space="preserve">Farland, L. V., Prescott, J., Sasamoto, N., Tobias, D. K., Gaskins, A. J., Stuart, J. J., Carusi, D. A., Chavarro, J. E., Horne, A. W., Rich-Edwards, J. W., &amp; Missmer, S. A. (2019). Endometriosis and Risk of Adverse Pregnancy Outcomes. Obstetrics and gynecology, 134(3), 527–536. </w:t>
+        <w:t xml:space="preserve">Farland, L. V., Prescott, J., Sasamoto, N., Tobias, D. K., Gaskins, A. J., Stuart, J. J., Carusi, D. A., Chavarro, J. E., Horne, A. W., Rich-Edwards, J. W., &amp; </w:t>
+      </w:r>
+      <w:proofErr w:type="spellStart"/>
+      <w:r>
+        <w:rPr>
+          <w:rStyle w:val="Hyperlink"/>
+          <w:color w:val="auto"/>
+          <w:u w:val="none"/>
+          <w:lang w:val="en-US"/>
+        </w:rPr>
+        <w:t>Missmer</w:t>
+      </w:r>
+      <w:proofErr w:type="spellEnd"/>
+      <w:r>
+        <w:rPr>
+          <w:rStyle w:val="Hyperlink"/>
+          <w:color w:val="auto"/>
+          <w:u w:val="none"/>
+          <w:lang w:val="en-US"/>
+        </w:rPr>
+        <w:t xml:space="preserve">, S. A. (2019). Endometriosis and Risk of Adverse Pregnancy Outcomes. Obstetrics and gynecology, 134(3), 527–536. </w:t>
       </w:r>
       <w:hyperlink r:id="rId28" w:history="1">
         <w:r>
@@ -9905,7 +10695,107 @@
           <w:u w:val="none"/>
           <w:lang w:val="en-US"/>
         </w:rPr>
-        <w:t xml:space="preserve">Afshari-Stasiak, S., Andrysiewicz, S., Andrysiewicz, A., Bamberska, J., Szubert, M. (2023). Rate of caesarean sections is higher in endometriosis patients – experience of single tertiary obstetric clinic in the light of epidemiologic data. J Pre Clin Clin Res., 17(2), 56-61. </w:t>
+        <w:t xml:space="preserve">Afshari-Stasiak, S., </w:t>
+      </w:r>
+      <w:proofErr w:type="spellStart"/>
+      <w:r>
+        <w:rPr>
+          <w:rStyle w:val="Hyperlink"/>
+          <w:color w:val="auto"/>
+          <w:u w:val="none"/>
+          <w:lang w:val="en-US"/>
+        </w:rPr>
+        <w:t>Andrysiewicz</w:t>
+      </w:r>
+      <w:proofErr w:type="spellEnd"/>
+      <w:r>
+        <w:rPr>
+          <w:rStyle w:val="Hyperlink"/>
+          <w:color w:val="auto"/>
+          <w:u w:val="none"/>
+          <w:lang w:val="en-US"/>
+        </w:rPr>
+        <w:t xml:space="preserve">, S., </w:t>
+      </w:r>
+      <w:proofErr w:type="spellStart"/>
+      <w:r>
+        <w:rPr>
+          <w:rStyle w:val="Hyperlink"/>
+          <w:color w:val="auto"/>
+          <w:u w:val="none"/>
+          <w:lang w:val="en-US"/>
+        </w:rPr>
+        <w:t>Andrysiewicz</w:t>
+      </w:r>
+      <w:proofErr w:type="spellEnd"/>
+      <w:r>
+        <w:rPr>
+          <w:rStyle w:val="Hyperlink"/>
+          <w:color w:val="auto"/>
+          <w:u w:val="none"/>
+          <w:lang w:val="en-US"/>
+        </w:rPr>
+        <w:t xml:space="preserve">, A., </w:t>
+      </w:r>
+      <w:proofErr w:type="spellStart"/>
+      <w:r>
+        <w:rPr>
+          <w:rStyle w:val="Hyperlink"/>
+          <w:color w:val="auto"/>
+          <w:u w:val="none"/>
+          <w:lang w:val="en-US"/>
+        </w:rPr>
+        <w:t>Bamberska</w:t>
+      </w:r>
+      <w:proofErr w:type="spellEnd"/>
+      <w:r>
+        <w:rPr>
+          <w:rStyle w:val="Hyperlink"/>
+          <w:color w:val="auto"/>
+          <w:u w:val="none"/>
+          <w:lang w:val="en-US"/>
+        </w:rPr>
+        <w:t xml:space="preserve">, J., </w:t>
+      </w:r>
+      <w:proofErr w:type="spellStart"/>
+      <w:r>
+        <w:rPr>
+          <w:rStyle w:val="Hyperlink"/>
+          <w:color w:val="auto"/>
+          <w:u w:val="none"/>
+          <w:lang w:val="en-US"/>
+        </w:rPr>
+        <w:t>Szubert</w:t>
+      </w:r>
+      <w:proofErr w:type="spellEnd"/>
+      <w:r>
+        <w:rPr>
+          <w:rStyle w:val="Hyperlink"/>
+          <w:color w:val="auto"/>
+          <w:u w:val="none"/>
+          <w:lang w:val="en-US"/>
+        </w:rPr>
+        <w:t xml:space="preserve">, M. (2023). Rate of caesarean sections is higher in endometriosis patients – experience of single tertiary obstetric clinic in the light of epidemiologic data. J Pre Clin </w:t>
+      </w:r>
+      <w:proofErr w:type="spellStart"/>
+      <w:r>
+        <w:rPr>
+          <w:rStyle w:val="Hyperlink"/>
+          <w:color w:val="auto"/>
+          <w:u w:val="none"/>
+          <w:lang w:val="en-US"/>
+        </w:rPr>
+        <w:t>Clin</w:t>
+      </w:r>
+      <w:proofErr w:type="spellEnd"/>
+      <w:r>
+        <w:rPr>
+          <w:rStyle w:val="Hyperlink"/>
+          <w:color w:val="auto"/>
+          <w:u w:val="none"/>
+          <w:lang w:val="en-US"/>
+        </w:rPr>
+        <w:t xml:space="preserve"> Res., 17(2), 56-61. </w:t>
       </w:r>
       <w:hyperlink r:id="rId29" w:history="1">
         <w:r>
@@ -9936,6 +10826,7 @@
         </w:rPr>
         <w:t xml:space="preserve">[12] </w:t>
       </w:r>
+      <w:proofErr w:type="spellStart"/>
       <w:r>
         <w:rPr>
           <w:rStyle w:val="Hyperlink"/>
@@ -9943,7 +10834,37 @@
           <w:u w:val="none"/>
           <w:lang w:val="en-US"/>
         </w:rPr>
-        <w:t xml:space="preserve">Szypłowska, M., Tarkowski, R., &amp; Kułak, K. (2023). The impact of endometriosis on depressive and anxiety symptoms and quality of life: a systematic review. Frontiers in public health, 11, 1230303. </w:t>
+        <w:t>Szypłowska</w:t>
+      </w:r>
+      <w:proofErr w:type="spellEnd"/>
+      <w:r>
+        <w:rPr>
+          <w:rStyle w:val="Hyperlink"/>
+          <w:color w:val="auto"/>
+          <w:u w:val="none"/>
+          <w:lang w:val="en-US"/>
+        </w:rPr>
+        <w:t xml:space="preserve">, M., Tarkowski, R., &amp; </w:t>
+      </w:r>
+      <w:proofErr w:type="spellStart"/>
+      <w:r>
+        <w:rPr>
+          <w:rStyle w:val="Hyperlink"/>
+          <w:color w:val="auto"/>
+          <w:u w:val="none"/>
+          <w:lang w:val="en-US"/>
+        </w:rPr>
+        <w:t>Kułak</w:t>
+      </w:r>
+      <w:proofErr w:type="spellEnd"/>
+      <w:r>
+        <w:rPr>
+          <w:rStyle w:val="Hyperlink"/>
+          <w:color w:val="auto"/>
+          <w:u w:val="none"/>
+          <w:lang w:val="en-US"/>
+        </w:rPr>
+        <w:t xml:space="preserve">, K. (2023). The impact of endometriosis on depressive and anxiety symptoms and quality of life: a systematic review. Frontiers in public health, 11, 1230303. </w:t>
       </w:r>
       <w:hyperlink r:id="rId30" w:history="1">
         <w:r>

</xml_diff>

<commit_message>
Finished summary and presentation
</commit_message>
<xml_diff>
--- a/final summary.docx
+++ b/final summary.docx
@@ -3739,7 +3739,21 @@
         <w:rPr>
           <w:lang w:val="en-US"/>
         </w:rPr>
-        <w:t>For red meat consumption, we chose beef an processed meet intake.</w:t>
+        <w:t xml:space="preserve">For red meat consumption, we chose </w:t>
+      </w:r>
+      <w:proofErr w:type="gramStart"/>
+      <w:r>
+        <w:rPr>
+          <w:lang w:val="en-US"/>
+        </w:rPr>
+        <w:t>beef</w:t>
+      </w:r>
+      <w:proofErr w:type="gramEnd"/>
+      <w:r>
+        <w:rPr>
+          <w:lang w:val="en-US"/>
+        </w:rPr>
+        <w:t xml:space="preserve"> an processed meet intake.</w:t>
       </w:r>
     </w:p>
     <w:p>
@@ -4596,7 +4610,21 @@
         <w:rPr>
           <w:lang w:val="en-US"/>
         </w:rPr>
-        <w:t xml:space="preserve">” that is goal is to get a list of features by their code from the UKB, and create a pandas </w:t>
+        <w:t xml:space="preserve">” that is goal is to get a list of features by their code from the </w:t>
+      </w:r>
+      <w:proofErr w:type="gramStart"/>
+      <w:r>
+        <w:rPr>
+          <w:lang w:val="en-US"/>
+        </w:rPr>
+        <w:t>UKB, and</w:t>
+      </w:r>
+      <w:proofErr w:type="gramEnd"/>
+      <w:r>
+        <w:rPr>
+          <w:lang w:val="en-US"/>
+        </w:rPr>
+        <w:t xml:space="preserve"> create a pandas </w:t>
       </w:r>
       <w:proofErr w:type="spellStart"/>
       <w:r>
@@ -4707,7 +4735,21 @@
         <w:rPr>
           <w:lang w:val="en-US"/>
         </w:rPr>
-        <w:t xml:space="preserve"> for all of our project files.</w:t>
+        <w:t xml:space="preserve"> for </w:t>
+      </w:r>
+      <w:proofErr w:type="gramStart"/>
+      <w:r>
+        <w:rPr>
+          <w:lang w:val="en-US"/>
+        </w:rPr>
+        <w:t>all of</w:t>
+      </w:r>
+      <w:proofErr w:type="gramEnd"/>
+      <w:r>
+        <w:rPr>
+          <w:lang w:val="en-US"/>
+        </w:rPr>
+        <w:t xml:space="preserve"> our project files.</w:t>
       </w:r>
     </w:p>
     <w:p>
@@ -4767,13 +4809,28 @@
           <w:u w:val="single"/>
           <w:lang w:val="en-US"/>
         </w:rPr>
-        <w:t>Converting feature to code</w:t>
-      </w:r>
-      <w:r>
-        <w:rPr>
-          <w:lang w:val="en-US"/>
-        </w:rPr>
-        <w:t>: given a keyword from a feature, the function “</w:t>
+        <w:t xml:space="preserve">Converting feature to </w:t>
+      </w:r>
+      <w:proofErr w:type="gramStart"/>
+      <w:r>
+        <w:rPr>
+          <w:u w:val="single"/>
+          <w:lang w:val="en-US"/>
+        </w:rPr>
+        <w:t>code</w:t>
+      </w:r>
+      <w:r>
+        <w:rPr>
+          <w:lang w:val="en-US"/>
+        </w:rPr>
+        <w:t>:</w:t>
+      </w:r>
+      <w:proofErr w:type="gramEnd"/>
+      <w:r>
+        <w:rPr>
+          <w:lang w:val="en-US"/>
+        </w:rPr>
+        <w:t xml:space="preserve"> given a keyword from a feature, the function “</w:t>
       </w:r>
       <w:proofErr w:type="spellStart"/>
       <w:r>
@@ -4807,13 +4864,28 @@
           <w:u w:val="single"/>
           <w:lang w:val="en-US"/>
         </w:rPr>
-        <w:t>Converting code to feature</w:t>
-      </w:r>
-      <w:r>
-        <w:rPr>
-          <w:lang w:val="en-US"/>
-        </w:rPr>
-        <w:t>: given a feature code, the function “</w:t>
+        <w:t xml:space="preserve">Converting code to </w:t>
+      </w:r>
+      <w:proofErr w:type="gramStart"/>
+      <w:r>
+        <w:rPr>
+          <w:u w:val="single"/>
+          <w:lang w:val="en-US"/>
+        </w:rPr>
+        <w:t>feature</w:t>
+      </w:r>
+      <w:r>
+        <w:rPr>
+          <w:lang w:val="en-US"/>
+        </w:rPr>
+        <w:t>:</w:t>
+      </w:r>
+      <w:proofErr w:type="gramEnd"/>
+      <w:r>
+        <w:rPr>
+          <w:lang w:val="en-US"/>
+        </w:rPr>
+        <w:t xml:space="preserve"> given a feature code, the function “</w:t>
       </w:r>
       <w:proofErr w:type="spellStart"/>
       <w:r>
@@ -6279,235 +6351,6 @@
           </mc:Fallback>
         </mc:AlternateContent>
       </w:r>
-    </w:p>
-    <w:p>
-      <w:pPr>
-        <w:spacing w:line="360" w:lineRule="auto"/>
-        <w:rPr>
-          <w:lang w:val="en-US"/>
-        </w:rPr>
-      </w:pPr>
-    </w:p>
-    <w:p>
-      <w:pPr>
-        <w:spacing w:line="360" w:lineRule="auto"/>
-        <w:rPr>
-          <w:lang w:val="en-US"/>
-        </w:rPr>
-      </w:pPr>
-      <w:r>
-        <w:rPr>
-          <w:noProof/>
-          <w:lang w:val="en-US"/>
-        </w:rPr>
-        <mc:AlternateContent>
-          <mc:Choice Requires="wps">
-            <w:drawing>
-              <wp:anchor distT="0" distB="0" distL="114300" distR="114300" simplePos="0" relativeHeight="251675648" behindDoc="0" locked="0" layoutInCell="1" allowOverlap="1" wp14:anchorId="6FFF6842" wp14:editId="53EFFDFD">
-                <wp:simplePos x="0" y="0"/>
-                <wp:positionH relativeFrom="margin">
-                  <wp:posOffset>849630</wp:posOffset>
-                </wp:positionH>
-                <wp:positionV relativeFrom="paragraph">
-                  <wp:posOffset>955675</wp:posOffset>
-                </wp:positionV>
-                <wp:extent cx="3583305" cy="2734945"/>
-                <wp:effectExtent l="0" t="0" r="17145" b="27305"/>
-                <wp:wrapTopAndBottom/>
-                <wp:docPr id="1349567278" name="Text Box 1"/>
-                <wp:cNvGraphicFramePr/>
-                <a:graphic xmlns:a="http://schemas.openxmlformats.org/drawingml/2006/main">
-                  <a:graphicData uri="http://schemas.microsoft.com/office/word/2010/wordprocessingShape">
-                    <wps:wsp>
-                      <wps:cNvSpPr txBox="1"/>
-                      <wps:spPr>
-                        <a:xfrm>
-                          <a:off x="0" y="0"/>
-                          <a:ext cx="3583305" cy="2734945"/>
-                        </a:xfrm>
-                        <a:prstGeom prst="rect">
-                          <a:avLst/>
-                        </a:prstGeom>
-                        <a:solidFill>
-                          <a:srgbClr val="E9F7FF"/>
-                        </a:solidFill>
-                        <a:ln w="6350">
-                          <a:solidFill>
-                            <a:schemeClr val="accent1"/>
-                          </a:solidFill>
-                        </a:ln>
-                      </wps:spPr>
-                      <wps:txbx>
-                        <w:txbxContent>
-                          <w:p>
-                            <w:pPr>
-                              <w:rPr>
-                                <w:color w:val="747474" w:themeColor="background2" w:themeShade="80"/>
-                                <w:sz w:val="20"/>
-                                <w:szCs w:val="20"/>
-                              </w:rPr>
-                            </w:pPr>
-                            <w:r>
-                              <w:rPr>
-                                <w:color w:val="747474" w:themeColor="background2" w:themeShade="80"/>
-                                <w:sz w:val="20"/>
-                                <w:szCs w:val="20"/>
-                              </w:rPr>
-                              <w:t xml:space="preserve">Figure </w:t>
-                            </w:r>
-                            <w:r>
-                              <w:rPr>
-                                <w:color w:val="747474" w:themeColor="background2" w:themeShade="80"/>
-                                <w:sz w:val="20"/>
-                                <w:szCs w:val="20"/>
-                              </w:rPr>
-                              <w:t>5</w:t>
-                            </w:r>
-                            <w:r>
-                              <w:rPr>
-                                <w:color w:val="747474" w:themeColor="background2" w:themeShade="80"/>
-                                <w:sz w:val="20"/>
-                                <w:szCs w:val="20"/>
-                              </w:rPr>
-                              <w:t xml:space="preserve">: </w:t>
-                            </w:r>
-                            <w:r>
-                              <w:rPr>
-                                <w:color w:val="747474" w:themeColor="background2" w:themeShade="80"/>
-                                <w:sz w:val="20"/>
-                                <w:szCs w:val="20"/>
-                              </w:rPr>
-                              <w:t>Sparseness of features</w:t>
-                            </w:r>
-                          </w:p>
-                        </w:txbxContent>
-                      </wps:txbx>
-                      <wps:bodyPr rot="0" spcFirstLastPara="0" vertOverflow="overflow" horzOverflow="overflow" vert="horz" wrap="square" lIns="91440" tIns="45720" rIns="91440" bIns="45720" numCol="1" spcCol="0" rtlCol="0" fromWordArt="0" anchor="t" anchorCtr="0" forceAA="0" compatLnSpc="1">
-                        <a:prstTxWarp prst="textNoShape">
-                          <a:avLst/>
-                        </a:prstTxWarp>
-                        <a:noAutofit/>
-                      </wps:bodyPr>
-                    </wps:wsp>
-                  </a:graphicData>
-                </a:graphic>
-                <wp14:sizeRelH relativeFrom="margin">
-                  <wp14:pctWidth>0</wp14:pctWidth>
-                </wp14:sizeRelH>
-                <wp14:sizeRelV relativeFrom="margin">
-                  <wp14:pctHeight>0</wp14:pctHeight>
-                </wp14:sizeRelV>
-              </wp:anchor>
-            </w:drawing>
-          </mc:Choice>
-          <mc:Fallback>
-            <w:pict>
-              <v:shape w14:anchorId="6FFF6842" id="_x0000_s1030" type="#_x0000_t202" style="position:absolute;margin-left:66.9pt;margin-top:75.25pt;width:282.15pt;height:215.35pt;z-index:251675648;visibility:visible;mso-wrap-style:square;mso-width-percent:0;mso-height-percent:0;mso-wrap-distance-left:9pt;mso-wrap-distance-top:0;mso-wrap-distance-right:9pt;mso-wrap-distance-bottom:0;mso-position-horizontal:absolute;mso-position-horizontal-relative:margin;mso-position-vertical:absolute;mso-position-vertical-relative:text;mso-width-percent:0;mso-height-percent:0;mso-width-relative:margin;mso-height-relative:margin;v-text-anchor:top" o:gfxdata="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" fillcolor="#e9f7ff" strokecolor="#156082 [3204]" strokeweight=".5pt">
-                <v:textbox>
-                  <w:txbxContent>
-                    <w:p>
-                      <w:pPr>
-                        <w:rPr>
-                          <w:color w:val="747474" w:themeColor="background2" w:themeShade="80"/>
-                          <w:sz w:val="20"/>
-                          <w:szCs w:val="20"/>
-                        </w:rPr>
-                      </w:pPr>
-                      <w:r>
-                        <w:rPr>
-                          <w:color w:val="747474" w:themeColor="background2" w:themeShade="80"/>
-                          <w:sz w:val="20"/>
-                          <w:szCs w:val="20"/>
-                        </w:rPr>
-                        <w:t xml:space="preserve">Figure </w:t>
-                      </w:r>
-                      <w:r>
-                        <w:rPr>
-                          <w:color w:val="747474" w:themeColor="background2" w:themeShade="80"/>
-                          <w:sz w:val="20"/>
-                          <w:szCs w:val="20"/>
-                        </w:rPr>
-                        <w:t>5</w:t>
-                      </w:r>
-                      <w:r>
-                        <w:rPr>
-                          <w:color w:val="747474" w:themeColor="background2" w:themeShade="80"/>
-                          <w:sz w:val="20"/>
-                          <w:szCs w:val="20"/>
-                        </w:rPr>
-                        <w:t xml:space="preserve">: </w:t>
-                      </w:r>
-                      <w:r>
-                        <w:rPr>
-                          <w:color w:val="747474" w:themeColor="background2" w:themeShade="80"/>
-                          <w:sz w:val="20"/>
-                          <w:szCs w:val="20"/>
-                        </w:rPr>
-                        <w:t>Sparseness of features</w:t>
-                      </w:r>
-                    </w:p>
-                  </w:txbxContent>
-                </v:textbox>
-                <w10:wrap type="topAndBottom" anchorx="margin"/>
-              </v:shape>
-            </w:pict>
-          </mc:Fallback>
-        </mc:AlternateContent>
-      </w:r>
-      <w:r>
-        <w:rPr>
-          <w:lang w:val="en-US"/>
-        </w:rPr>
-        <w:t xml:space="preserve">Then we wanted to see how sparse our features are. </w:t>
-      </w:r>
-      <w:r>
-        <w:rPr>
-          <w:lang w:val="en-US"/>
-        </w:rPr>
-        <w:t xml:space="preserve">There are </w:t>
-      </w:r>
-      <w:r>
-        <w:rPr>
-          <w:highlight w:val="yellow"/>
-          <w:lang w:val="en-US"/>
-        </w:rPr>
-        <w:t>!</w:t>
-      </w:r>
-      <w:r>
-        <w:rPr>
-          <w:lang w:val="en-US"/>
-        </w:rPr>
-        <w:t xml:space="preserve"> features with more than 50% missing values, meaning </w:t>
-      </w:r>
-      <w:r>
-        <w:rPr>
-          <w:highlight w:val="yellow"/>
-          <w:lang w:val="en-US"/>
-        </w:rPr>
-        <w:t>!%</w:t>
-      </w:r>
-      <w:r>
-        <w:rPr>
-          <w:lang w:val="en-US"/>
-        </w:rPr>
-        <w:t xml:space="preserve"> of our features are very sparse. After many tests, we have decided to remove features with more than 90% missing values.</w:t>
-      </w:r>
-      <w:r>
-        <w:rPr>
-          <w:lang w:val="en-US"/>
-        </w:rPr>
-        <w:tab/>
-      </w:r>
-    </w:p>
-    <w:p>
-      <w:pPr>
-        <w:pStyle w:val="Heading2"/>
-        <w:spacing w:line="360" w:lineRule="auto"/>
-        <w:rPr>
-          <w:color w:val="595959" w:themeColor="text1" w:themeTint="A6"/>
-          <w:lang w:val="en-US"/>
-        </w:rPr>
-      </w:pPr>
       <w:r>
         <w:rPr>
           <w:color w:val="595959" w:themeColor="text1" w:themeTint="A6"/>
@@ -6975,7 +6818,7 @@
           </mc:Choice>
           <mc:Fallback>
             <w:pict>
-              <v:shape w14:anchorId="38DEFDB9" id="_x0000_s1031" type="#_x0000_t202" style="position:absolute;margin-left:0;margin-top:23.4pt;width:454.1pt;height:266.5pt;z-index:251677696;visibility:visible;mso-wrap-style:square;mso-width-percent:0;mso-height-percent:0;mso-wrap-distance-left:9pt;mso-wrap-distance-top:0;mso-wrap-distance-right:9pt;mso-wrap-distance-bottom:0;mso-position-horizontal:left;mso-position-horizontal-relative:margin;mso-position-vertical:absolute;mso-position-vertical-relative:text;mso-width-percent:0;mso-height-percent:0;mso-width-relative:margin;mso-height-relative:margin;v-text-anchor:top" o:gfxdata="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" fillcolor="#e9f7ff" strokecolor="#156082 [3204]" strokeweight=".5pt">
+              <v:shape w14:anchorId="38DEFDB9" id="_x0000_s1030" type="#_x0000_t202" style="position:absolute;margin-left:0;margin-top:23.4pt;width:454.1pt;height:266.5pt;z-index:251677696;visibility:visible;mso-wrap-style:square;mso-width-percent:0;mso-height-percent:0;mso-wrap-distance-left:9pt;mso-wrap-distance-top:0;mso-wrap-distance-right:9pt;mso-wrap-distance-bottom:0;mso-position-horizontal:left;mso-position-horizontal-relative:margin;mso-position-vertical:absolute;mso-position-vertical-relative:text;mso-width-percent:0;mso-height-percent:0;mso-width-relative:margin;mso-height-relative:margin;v-text-anchor:top" o:gfxdata="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" fillcolor="#e9f7ff" strokecolor="#156082 [3204]" strokeweight=".5pt">
                 <v:textbox>
                   <w:txbxContent>
                     <w:p>
@@ -7555,6 +7398,22 @@
         </w:rPr>
         <w:t>We calculated Estrogen exposure (in years) by reducing the age of menarche (age at first menstrual cycle) from age of menopause (age after last menstrual cycle).</w:t>
       </w:r>
+    </w:p>
+    <w:p>
+      <w:pPr>
+        <w:spacing w:line="360" w:lineRule="auto"/>
+        <w:rPr>
+          <w:lang w:val="en-US"/>
+        </w:rPr>
+      </w:pPr>
+    </w:p>
+    <w:p>
+      <w:pPr>
+        <w:spacing w:line="360" w:lineRule="auto"/>
+        <w:rPr>
+          <w:lang w:val="en-US"/>
+        </w:rPr>
+      </w:pPr>
     </w:p>
     <w:p>
       <w:pPr>
@@ -9038,7 +8897,7 @@
           </mc:Choice>
           <mc:Fallback>
             <w:pict>
-              <v:shape w14:anchorId="333D2F21" id="_x0000_s1032" type="#_x0000_t202" style="position:absolute;margin-left:27.3pt;margin-top:75.05pt;width:383.3pt;height:226.8pt;z-index:251679744;visibility:visible;mso-wrap-style:square;mso-width-percent:0;mso-height-percent:0;mso-wrap-distance-left:9pt;mso-wrap-distance-top:0;mso-wrap-distance-right:9pt;mso-wrap-distance-bottom:0;mso-position-horizontal:absolute;mso-position-horizontal-relative:margin;mso-position-vertical:absolute;mso-position-vertical-relative:text;mso-width-percent:0;mso-height-percent:0;mso-width-relative:margin;mso-height-relative:margin;v-text-anchor:top" o:gfxdata="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" fillcolor="#e9f7ff" strokecolor="#156082 [3204]" strokeweight=".5pt">
+              <v:shape w14:anchorId="333D2F21" id="_x0000_s1031" type="#_x0000_t202" style="position:absolute;margin-left:27.3pt;margin-top:75.05pt;width:383.3pt;height:226.8pt;z-index:251679744;visibility:visible;mso-wrap-style:square;mso-width-percent:0;mso-height-percent:0;mso-wrap-distance-left:9pt;mso-wrap-distance-top:0;mso-wrap-distance-right:9pt;mso-wrap-distance-bottom:0;mso-position-horizontal:absolute;mso-position-horizontal-relative:margin;mso-position-vertical:absolute;mso-position-vertical-relative:text;mso-width-percent:0;mso-height-percent:0;mso-width-relative:margin;mso-height-relative:margin;v-text-anchor:top" o:gfxdata="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" fillcolor="#e9f7ff" strokecolor="#156082 [3204]" strokeweight=".5pt">
                 <v:textbox>
                   <w:txbxContent>
                     <w:p>
@@ -9509,6 +9368,169 @@
         <w:t>Result Analysis</w:t>
       </w:r>
       <w:bookmarkEnd w:id="31"/>
+    </w:p>
+    <w:p>
+      <w:pPr>
+        <w:rPr>
+          <w:lang w:val="en-US"/>
+        </w:rPr>
+      </w:pPr>
+      <w:r>
+        <w:rPr>
+          <w:lang w:val="en-US"/>
+        </w:rPr>
+        <w:drawing>
+          <wp:anchor distT="0" distB="0" distL="114300" distR="114300" simplePos="0" relativeHeight="251685888" behindDoc="0" locked="0" layoutInCell="1" allowOverlap="1" wp14:anchorId="2AF16584" wp14:editId="535BE24B">
+            <wp:simplePos x="0" y="0"/>
+            <wp:positionH relativeFrom="margin">
+              <wp:align>right</wp:align>
+            </wp:positionH>
+            <wp:positionV relativeFrom="paragraph">
+              <wp:posOffset>2937722</wp:posOffset>
+            </wp:positionV>
+            <wp:extent cx="5731510" cy="5386705"/>
+            <wp:effectExtent l="0" t="0" r="2540" b="4445"/>
+            <wp:wrapNone/>
+            <wp:docPr id="2052880364" name="Picture 1" descr="A screen shot of a graph&#10;&#10;Description automatically generated"/>
+            <wp:cNvGraphicFramePr>
+              <a:graphicFrameLocks xmlns:a="http://schemas.openxmlformats.org/drawingml/2006/main" noChangeAspect="1"/>
+            </wp:cNvGraphicFramePr>
+            <a:graphic xmlns:a="http://schemas.openxmlformats.org/drawingml/2006/main">
+              <a:graphicData uri="http://schemas.openxmlformats.org/drawingml/2006/picture">
+                <pic:pic xmlns:pic="http://schemas.openxmlformats.org/drawingml/2006/picture">
+                  <pic:nvPicPr>
+                    <pic:cNvPr id="2052880364" name="Picture 1" descr="A screen shot of a graph&#10;&#10;Description automatically generated"/>
+                    <pic:cNvPicPr/>
+                  </pic:nvPicPr>
+                  <pic:blipFill>
+                    <a:blip r:embed="rId19"/>
+                    <a:stretch>
+                      <a:fillRect/>
+                    </a:stretch>
+                  </pic:blipFill>
+                  <pic:spPr>
+                    <a:xfrm>
+                      <a:off x="0" y="0"/>
+                      <a:ext cx="5731510" cy="5386705"/>
+                    </a:xfrm>
+                    <a:prstGeom prst="rect">
+                      <a:avLst/>
+                    </a:prstGeom>
+                  </pic:spPr>
+                </pic:pic>
+              </a:graphicData>
+            </a:graphic>
+          </wp:anchor>
+        </w:drawing>
+      </w:r>
+      <w:r>
+        <w:rPr>
+          <w:lang w:val="en-US"/>
+        </w:rPr>
+        <w:drawing>
+          <wp:anchor distT="0" distB="0" distL="114300" distR="114300" simplePos="0" relativeHeight="251683840" behindDoc="0" locked="0" layoutInCell="1" allowOverlap="1" wp14:anchorId="790EA374" wp14:editId="479732CE">
+            <wp:simplePos x="0" y="0"/>
+            <wp:positionH relativeFrom="margin">
+              <wp:posOffset>3083846</wp:posOffset>
+            </wp:positionH>
+            <wp:positionV relativeFrom="paragraph">
+              <wp:posOffset>195157</wp:posOffset>
+            </wp:positionV>
+            <wp:extent cx="2648174" cy="2201334"/>
+            <wp:effectExtent l="0" t="0" r="0" b="8890"/>
+            <wp:wrapNone/>
+            <wp:docPr id="369510450" name="Picture 1" descr="A pink squares with numbers&#10;&#10;Description automatically generated"/>
+            <wp:cNvGraphicFramePr>
+              <a:graphicFrameLocks xmlns:a="http://schemas.openxmlformats.org/drawingml/2006/main" noChangeAspect="1"/>
+            </wp:cNvGraphicFramePr>
+            <a:graphic xmlns:a="http://schemas.openxmlformats.org/drawingml/2006/main">
+              <a:graphicData uri="http://schemas.openxmlformats.org/drawingml/2006/picture">
+                <pic:pic xmlns:pic="http://schemas.openxmlformats.org/drawingml/2006/picture">
+                  <pic:nvPicPr>
+                    <pic:cNvPr id="369510450" name="Picture 1" descr="A pink squares with numbers&#10;&#10;Description automatically generated"/>
+                    <pic:cNvPicPr/>
+                  </pic:nvPicPr>
+                  <pic:blipFill>
+                    <a:blip r:embed="rId20"/>
+                    <a:stretch>
+                      <a:fillRect/>
+                    </a:stretch>
+                  </pic:blipFill>
+                  <pic:spPr>
+                    <a:xfrm>
+                      <a:off x="0" y="0"/>
+                      <a:ext cx="2648174" cy="2201334"/>
+                    </a:xfrm>
+                    <a:prstGeom prst="rect">
+                      <a:avLst/>
+                    </a:prstGeom>
+                  </pic:spPr>
+                </pic:pic>
+              </a:graphicData>
+            </a:graphic>
+            <wp14:sizeRelH relativeFrom="margin">
+              <wp14:pctWidth>0</wp14:pctWidth>
+            </wp14:sizeRelH>
+            <wp14:sizeRelV relativeFrom="margin">
+              <wp14:pctHeight>0</wp14:pctHeight>
+            </wp14:sizeRelV>
+          </wp:anchor>
+        </w:drawing>
+      </w:r>
+      <w:r>
+        <w:rPr>
+          <w:lang w:val="en-US"/>
+        </w:rPr>
+        <w:drawing>
+          <wp:anchor distT="0" distB="0" distL="114300" distR="114300" simplePos="0" relativeHeight="251681792" behindDoc="0" locked="0" layoutInCell="1" allowOverlap="1" wp14:anchorId="258FEA0E" wp14:editId="394D9495">
+            <wp:simplePos x="0" y="0"/>
+            <wp:positionH relativeFrom="margin">
+              <wp:align>left</wp:align>
+            </wp:positionH>
+            <wp:positionV relativeFrom="paragraph">
+              <wp:posOffset>144780</wp:posOffset>
+            </wp:positionV>
+            <wp:extent cx="2693516" cy="2447078"/>
+            <wp:effectExtent l="0" t="0" r="0" b="0"/>
+            <wp:wrapNone/>
+            <wp:docPr id="1490301715" name="Picture 1" descr="A graph with text overlay&#10;&#10;Description automatically generated"/>
+            <wp:cNvGraphicFramePr>
+              <a:graphicFrameLocks xmlns:a="http://schemas.openxmlformats.org/drawingml/2006/main" noChangeAspect="1"/>
+            </wp:cNvGraphicFramePr>
+            <a:graphic xmlns:a="http://schemas.openxmlformats.org/drawingml/2006/main">
+              <a:graphicData uri="http://schemas.openxmlformats.org/drawingml/2006/picture">
+                <pic:pic xmlns:pic="http://schemas.openxmlformats.org/drawingml/2006/picture">
+                  <pic:nvPicPr>
+                    <pic:cNvPr id="1490301715" name="Picture 1" descr="A graph with text overlay&#10;&#10;Description automatically generated"/>
+                    <pic:cNvPicPr/>
+                  </pic:nvPicPr>
+                  <pic:blipFill>
+                    <a:blip r:embed="rId21"/>
+                    <a:stretch>
+                      <a:fillRect/>
+                    </a:stretch>
+                  </pic:blipFill>
+                  <pic:spPr>
+                    <a:xfrm>
+                      <a:off x="0" y="0"/>
+                      <a:ext cx="2693516" cy="2447078"/>
+                    </a:xfrm>
+                    <a:prstGeom prst="rect">
+                      <a:avLst/>
+                    </a:prstGeom>
+                  </pic:spPr>
+                </pic:pic>
+              </a:graphicData>
+            </a:graphic>
+            <wp14:sizeRelH relativeFrom="margin">
+              <wp14:pctWidth>0</wp14:pctWidth>
+            </wp14:sizeRelH>
+            <wp14:sizeRelV relativeFrom="margin">
+              <wp14:pctHeight>0</wp14:pctHeight>
+            </wp14:sizeRelV>
+          </wp:anchor>
+        </w:drawing>
+      </w:r>
       <w:r>
         <w:rPr>
           <w:lang w:val="en-US"/>
@@ -10072,7 +10094,7 @@
         </w:rPr>
         <w:t xml:space="preserve">[1] Wang, P.-H., Yang, S.-T., Chang, W.-H., Liu, C.-H., Lee, F.-K., &amp; Lee, W.-L. (2022). Endometriosis: Part I. Basic concept. Taiwanese Journal of Obstetrics and Gynecology, 61(6), 927–934. </w:t>
       </w:r>
-      <w:hyperlink r:id="rId19" w:history="1">
+      <w:hyperlink r:id="rId22" w:history="1">
         <w:r>
           <w:rPr>
             <w:rStyle w:val="Hyperlink"/>
@@ -10121,7 +10143,7 @@
         </w:rPr>
         <w:t xml:space="preserve">, S. A., Taylor, R. N., &amp; Viganò, P. (2018). Endometriosis. Nature reviews. Disease primers, 4(1), 9. </w:t>
       </w:r>
-      <w:hyperlink r:id="rId20" w:history="1">
+      <w:hyperlink r:id="rId23" w:history="1">
         <w:r>
           <w:rPr>
             <w:rStyle w:val="Hyperlink"/>
@@ -10187,7 +10209,7 @@
         </w:rPr>
         <w:t xml:space="preserve">, M. (2022). Revisiting the Risk Factors for Endometriosis: A Machine Learning Approach. Journal of Personalized Medicine, 12(7), 1114–1114. </w:t>
       </w:r>
-      <w:hyperlink r:id="rId21" w:history="1">
+      <w:hyperlink r:id="rId24" w:history="1">
         <w:r>
           <w:rPr>
             <w:rStyle w:val="Hyperlink"/>
@@ -10298,7 +10320,7 @@
         </w:rPr>
         <w:t xml:space="preserve">667. </w:t>
       </w:r>
-      <w:hyperlink r:id="rId22" w:history="1">
+      <w:hyperlink r:id="rId25" w:history="1">
         <w:r>
           <w:rPr>
             <w:rStyle w:val="Hyperlink"/>
@@ -10342,7 +10364,7 @@
         </w:rPr>
         <w:t xml:space="preserve">, S. A. (2022). Pathophysiology, diagnosis, and management of endometriosis. BMJ (Clinical research ed.), 379, e070750. </w:t>
       </w:r>
-      <w:hyperlink r:id="rId23" w:history="1">
+      <w:hyperlink r:id="rId26" w:history="1">
         <w:r>
           <w:rPr>
             <w:rStyle w:val="Hyperlink"/>
@@ -10369,7 +10391,7 @@
         </w:rPr>
         <w:t xml:space="preserve">[6] UK BioBank (2015). Ukbiobank.ac.uk. </w:t>
       </w:r>
-      <w:hyperlink r:id="rId24" w:history="1">
+      <w:hyperlink r:id="rId27" w:history="1">
         <w:r>
           <w:rPr>
             <w:rStyle w:val="Hyperlink"/>
@@ -10404,9 +10426,29 @@
           <w:u w:val="none"/>
           <w:lang w:val="en-US"/>
         </w:rPr>
-        <w:t xml:space="preserve">Hong, J., &amp; Yi, K. W. (2022). What is the link between endometriosis and adiposity?. Obstetrics &amp; gynecology science, 65(3), 227–233. </w:t>
-      </w:r>
-      <w:hyperlink r:id="rId25" w:history="1">
+        <w:t xml:space="preserve">Hong, J., &amp; Yi, K. W. (2022). What is the link between endometriosis and </w:t>
+      </w:r>
+      <w:proofErr w:type="gramStart"/>
+      <w:r>
+        <w:rPr>
+          <w:rStyle w:val="Hyperlink"/>
+          <w:color w:val="auto"/>
+          <w:u w:val="none"/>
+          <w:lang w:val="en-US"/>
+        </w:rPr>
+        <w:t>adiposity?.</w:t>
+      </w:r>
+      <w:proofErr w:type="gramEnd"/>
+      <w:r>
+        <w:rPr>
+          <w:rStyle w:val="Hyperlink"/>
+          <w:color w:val="auto"/>
+          <w:u w:val="none"/>
+          <w:lang w:val="en-US"/>
+        </w:rPr>
+        <w:t xml:space="preserve"> Obstetrics &amp; gynecology science, 65(3), 227–233. </w:t>
+      </w:r>
+      <w:hyperlink r:id="rId28" w:history="1">
         <w:r>
           <w:rPr>
             <w:rStyle w:val="Hyperlink"/>
@@ -10491,8 +10533,9 @@
           <w:u w:val="none"/>
           <w:lang w:val="en-US"/>
         </w:rPr>
-        <w:t>, M. (2014). Endometriosis still a challenge. Journal of medicine and life, 7(3), 349–357.</w:t>
-      </w:r>
+        <w:t xml:space="preserve">, M. (2014). Endometriosis </w:t>
+      </w:r>
+      <w:proofErr w:type="gramStart"/>
       <w:r>
         <w:rPr>
           <w:rStyle w:val="Hyperlink"/>
@@ -10500,9 +10543,28 @@
           <w:u w:val="none"/>
           <w:lang w:val="en-US"/>
         </w:rPr>
+        <w:t>still</w:t>
+      </w:r>
+      <w:proofErr w:type="gramEnd"/>
+      <w:r>
+        <w:rPr>
+          <w:rStyle w:val="Hyperlink"/>
+          <w:color w:val="auto"/>
+          <w:u w:val="none"/>
+          <w:lang w:val="en-US"/>
+        </w:rPr>
+        <w:t xml:space="preserve"> a challenge. Journal of medicine and life, 7(3), 349–357.</w:t>
+      </w:r>
+      <w:r>
+        <w:rPr>
+          <w:rStyle w:val="Hyperlink"/>
+          <w:color w:val="auto"/>
+          <w:u w:val="none"/>
+          <w:lang w:val="en-US"/>
+        </w:rPr>
         <w:t xml:space="preserve"> </w:t>
       </w:r>
-      <w:hyperlink r:id="rId26" w:history="1">
+      <w:hyperlink r:id="rId29" w:history="1">
         <w:r>
           <w:rPr>
             <w:rStyle w:val="Hyperlink"/>
@@ -10600,7 +10662,7 @@
         </w:rPr>
         <w:t xml:space="preserve">, H. (2023). Nutrition in the prevention and treatment of endometriosis: A review. Frontiers in nutrition, 10, 1089891. </w:t>
       </w:r>
-      <w:hyperlink r:id="rId27" w:history="1">
+      <w:hyperlink r:id="rId30" w:history="1">
         <w:r>
           <w:rPr>
             <w:rStyle w:val="Hyperlink"/>
@@ -10659,7 +10721,7 @@
         </w:rPr>
         <w:t xml:space="preserve">, S. A. (2019). Endometriosis and Risk of Adverse Pregnancy Outcomes. Obstetrics and gynecology, 134(3), 527–536. </w:t>
       </w:r>
-      <w:hyperlink r:id="rId28" w:history="1">
+      <w:hyperlink r:id="rId31" w:history="1">
         <w:r>
           <w:rPr>
             <w:rStyle w:val="Hyperlink"/>
@@ -10797,7 +10859,7 @@
         </w:rPr>
         <w:t xml:space="preserve"> Res., 17(2), 56-61. </w:t>
       </w:r>
-      <w:hyperlink r:id="rId29" w:history="1">
+      <w:hyperlink r:id="rId32" w:history="1">
         <w:r>
           <w:rPr>
             <w:rStyle w:val="Hyperlink"/>
@@ -10866,7 +10928,7 @@
         </w:rPr>
         <w:t xml:space="preserve">, K. (2023). The impact of endometriosis on depressive and anxiety symptoms and quality of life: a systematic review. Frontiers in public health, 11, 1230303. </w:t>
       </w:r>
-      <w:hyperlink r:id="rId30" w:history="1">
+      <w:hyperlink r:id="rId33" w:history="1">
         <w:r>
           <w:rPr>
             <w:rStyle w:val="Hyperlink"/>
@@ -10947,7 +11009,7 @@
       </w:pPr>
     </w:p>
     <w:sectPr>
-      <w:headerReference w:type="default" r:id="rId31"/>
+      <w:headerReference w:type="default" r:id="rId34"/>
       <w:pgSz w:w="11906" w:h="16838"/>
       <w:pgMar w:top="1440" w:right="1440" w:bottom="1440" w:left="1440" w:header="708" w:footer="708" w:gutter="0"/>
       <w:cols w:space="708"/>

</xml_diff>